<commit_message>
upper and middle Ganga plains
</commit_message>
<xml_diff>
--- a/Indian Geography/Physiography of India.docx
+++ b/Indian Geography/Physiography of India.docx
@@ -6159,7 +6159,7 @@
           <w:sz w:val="28"/>
           <w:szCs w:val="28"/>
         </w:rPr>
-        <w:t>According to Oldham, maximum depth of alluvium is 6100 km.</w:t>
+        <w:t>According to Oldham, maximum depth of alluvium is 6100 m.</w:t>
       </w:r>
     </w:p>
     <w:p>
@@ -6773,346 +6773,381 @@
           <w:szCs w:val="32"/>
           <w:u w:val="single"/>
         </w:rPr>
-        <w:t xml:space="preserve">The </w:t>
+        <w:t>The Bhangar</w:t>
+      </w:r>
+    </w:p>
+    <w:p>
+      <w:pPr>
+        <w:pStyle w:val="ListParagraph"/>
+        <w:numPr>
+          <w:ilvl w:val="0"/>
+          <w:numId w:val="25"/>
+        </w:numPr>
+        <w:rPr>
+          <w:rFonts w:ascii="Times New Roman" w:hAnsi="Times New Roman" w:cs="Times New Roman"/>
+          <w:sz w:val="28"/>
+          <w:szCs w:val="28"/>
+        </w:rPr>
+      </w:pPr>
+      <w:r>
+        <w:rPr>
+          <w:rFonts w:ascii="Times New Roman" w:hAnsi="Times New Roman" w:cs="Times New Roman"/>
+          <w:sz w:val="28"/>
+          <w:szCs w:val="28"/>
+        </w:rPr>
+        <w:t>Composed of old alluvium of the Middle Pleistocene age</w:t>
+      </w:r>
+    </w:p>
+    <w:p>
+      <w:pPr>
+        <w:pStyle w:val="ListParagraph"/>
+        <w:numPr>
+          <w:ilvl w:val="0"/>
+          <w:numId w:val="25"/>
+        </w:numPr>
+        <w:rPr>
+          <w:rFonts w:ascii="Times New Roman" w:hAnsi="Times New Roman" w:cs="Times New Roman"/>
+          <w:sz w:val="28"/>
+          <w:szCs w:val="28"/>
+        </w:rPr>
+      </w:pPr>
+      <w:r>
+        <w:rPr>
+          <w:rFonts w:ascii="Times New Roman" w:hAnsi="Times New Roman" w:cs="Times New Roman"/>
+          <w:sz w:val="28"/>
+          <w:szCs w:val="28"/>
+        </w:rPr>
+        <w:t>Forms the alluvial terrace above the level of the flood plains.</w:t>
+      </w:r>
+    </w:p>
+    <w:p>
+      <w:pPr>
+        <w:pStyle w:val="ListParagraph"/>
+        <w:numPr>
+          <w:ilvl w:val="0"/>
+          <w:numId w:val="25"/>
+        </w:numPr>
+        <w:rPr>
+          <w:rFonts w:ascii="Times New Roman" w:hAnsi="Times New Roman" w:cs="Times New Roman"/>
+          <w:sz w:val="28"/>
+          <w:szCs w:val="28"/>
+        </w:rPr>
+      </w:pPr>
+      <w:r>
+        <w:rPr>
+          <w:rFonts w:ascii="Times New Roman" w:hAnsi="Times New Roman" w:cs="Times New Roman"/>
+          <w:sz w:val="28"/>
+          <w:szCs w:val="28"/>
+        </w:rPr>
+        <w:t>Often impregnated with calcareous concretions known as ‘</w:t>
       </w:r>
       <w:proofErr w:type="spellStart"/>
       <w:r>
+        <w:rPr>
+          <w:rFonts w:ascii="Times New Roman" w:hAnsi="Times New Roman" w:cs="Times New Roman"/>
+          <w:sz w:val="28"/>
+          <w:szCs w:val="28"/>
+        </w:rPr>
+        <w:t>K</w:t>
+      </w:r>
+      <w:r>
+        <w:rPr>
+          <w:rFonts w:ascii="Times New Roman" w:hAnsi="Times New Roman" w:cs="Times New Roman"/>
+          <w:sz w:val="28"/>
+          <w:szCs w:val="28"/>
+        </w:rPr>
+        <w:t>ankar</w:t>
+      </w:r>
+      <w:proofErr w:type="spellEnd"/>
+      <w:r>
+        <w:rPr>
+          <w:rFonts w:ascii="Times New Roman" w:hAnsi="Times New Roman" w:cs="Times New Roman"/>
+          <w:sz w:val="28"/>
+          <w:szCs w:val="28"/>
+        </w:rPr>
+        <w:t>’</w:t>
+      </w:r>
+    </w:p>
+    <w:p>
+      <w:pPr>
+        <w:pStyle w:val="ListParagraph"/>
+        <w:numPr>
+          <w:ilvl w:val="0"/>
+          <w:numId w:val="25"/>
+        </w:numPr>
+        <w:rPr>
+          <w:rFonts w:ascii="Times New Roman" w:hAnsi="Times New Roman" w:cs="Times New Roman"/>
+          <w:sz w:val="28"/>
+          <w:szCs w:val="28"/>
+        </w:rPr>
+      </w:pPr>
+      <w:r>
+        <w:rPr>
+          <w:rFonts w:ascii="Times New Roman" w:hAnsi="Times New Roman" w:cs="Times New Roman"/>
+          <w:sz w:val="28"/>
+          <w:szCs w:val="28"/>
+        </w:rPr>
+        <w:t>Remnants of the Bhangar are eroded by change in direction of river channels and levelled down by their meandering tendencies</w:t>
+      </w:r>
+    </w:p>
+    <w:p>
+      <w:pPr>
+        <w:pStyle w:val="ListParagraph"/>
+        <w:numPr>
+          <w:ilvl w:val="0"/>
+          <w:numId w:val="25"/>
+        </w:numPr>
+        <w:rPr>
+          <w:rFonts w:ascii="Times New Roman" w:hAnsi="Times New Roman" w:cs="Times New Roman"/>
+          <w:sz w:val="28"/>
+          <w:szCs w:val="28"/>
+        </w:rPr>
+      </w:pPr>
+      <w:r>
+        <w:rPr>
+          <w:rFonts w:ascii="Times New Roman" w:hAnsi="Times New Roman" w:cs="Times New Roman"/>
+          <w:sz w:val="28"/>
+          <w:szCs w:val="28"/>
+        </w:rPr>
+        <w:t>‘The Barind plains’ in the deltaic region of Bengal and the ‘</w:t>
+      </w:r>
+      <w:r>
+        <w:rPr>
+          <w:rFonts w:ascii="Times New Roman" w:hAnsi="Times New Roman" w:cs="Times New Roman"/>
+          <w:sz w:val="28"/>
+          <w:szCs w:val="28"/>
+        </w:rPr>
+        <w:t>B</w:t>
+      </w:r>
+      <w:r>
+        <w:rPr>
+          <w:rFonts w:ascii="Times New Roman" w:hAnsi="Times New Roman" w:cs="Times New Roman"/>
+          <w:sz w:val="28"/>
+          <w:szCs w:val="28"/>
+        </w:rPr>
+        <w:t xml:space="preserve">hur formations’ in the middle Ganga and Yamuna doab are regional variations of Bhangar. </w:t>
+      </w:r>
+    </w:p>
+    <w:p>
+      <w:pPr>
+        <w:pStyle w:val="ListParagraph"/>
+        <w:numPr>
+          <w:ilvl w:val="0"/>
+          <w:numId w:val="25"/>
+        </w:numPr>
+        <w:rPr>
+          <w:rFonts w:ascii="Times New Roman" w:hAnsi="Times New Roman" w:cs="Times New Roman"/>
+          <w:sz w:val="28"/>
+          <w:szCs w:val="28"/>
+        </w:rPr>
+      </w:pPr>
+      <w:r>
+        <w:rPr>
+          <w:rFonts w:ascii="Times New Roman" w:hAnsi="Times New Roman" w:cs="Times New Roman"/>
+          <w:sz w:val="28"/>
+          <w:szCs w:val="28"/>
+        </w:rPr>
+        <w:t>Contains fossils of animals like rhinoceros, elephant, hippopotamus etc.</w:t>
+      </w:r>
+    </w:p>
+    <w:p>
+      <w:pPr>
         <w:rPr>
           <w:rFonts w:ascii="Times New Roman" w:hAnsi="Times New Roman" w:cs="Times New Roman"/>
           <w:sz w:val="32"/>
           <w:szCs w:val="32"/>
           <w:u w:val="single"/>
         </w:rPr>
-        <w:t>Bhangar</w:t>
-      </w:r>
-      <w:proofErr w:type="spellEnd"/>
-    </w:p>
-    <w:p>
-      <w:pPr>
-        <w:pStyle w:val="ListParagraph"/>
-        <w:numPr>
-          <w:ilvl w:val="0"/>
-          <w:numId w:val="25"/>
-        </w:numPr>
-        <w:rPr>
-          <w:rFonts w:ascii="Times New Roman" w:hAnsi="Times New Roman" w:cs="Times New Roman"/>
-          <w:sz w:val="28"/>
-          <w:szCs w:val="28"/>
-        </w:rPr>
-      </w:pPr>
-      <w:r>
-        <w:rPr>
-          <w:rFonts w:ascii="Times New Roman" w:hAnsi="Times New Roman" w:cs="Times New Roman"/>
-          <w:sz w:val="28"/>
-          <w:szCs w:val="28"/>
-        </w:rPr>
-        <w:t>Composed of old alluvium of the Middle Pleistocene age</w:t>
-      </w:r>
-    </w:p>
-    <w:p>
-      <w:pPr>
-        <w:pStyle w:val="ListParagraph"/>
-        <w:numPr>
-          <w:ilvl w:val="0"/>
-          <w:numId w:val="25"/>
-        </w:numPr>
-        <w:rPr>
-          <w:rFonts w:ascii="Times New Roman" w:hAnsi="Times New Roman" w:cs="Times New Roman"/>
-          <w:sz w:val="28"/>
-          <w:szCs w:val="28"/>
-        </w:rPr>
-      </w:pPr>
-      <w:r>
-        <w:rPr>
-          <w:rFonts w:ascii="Times New Roman" w:hAnsi="Times New Roman" w:cs="Times New Roman"/>
-          <w:sz w:val="28"/>
-          <w:szCs w:val="28"/>
-        </w:rPr>
-        <w:t>Forms the alluvial terrace above the level of the flood plains.</w:t>
-      </w:r>
-    </w:p>
-    <w:p>
-      <w:pPr>
-        <w:pStyle w:val="ListParagraph"/>
-        <w:numPr>
-          <w:ilvl w:val="0"/>
-          <w:numId w:val="25"/>
-        </w:numPr>
-        <w:rPr>
-          <w:rFonts w:ascii="Times New Roman" w:hAnsi="Times New Roman" w:cs="Times New Roman"/>
-          <w:sz w:val="28"/>
-          <w:szCs w:val="28"/>
-        </w:rPr>
-      </w:pPr>
-      <w:r>
-        <w:rPr>
-          <w:rFonts w:ascii="Times New Roman" w:hAnsi="Times New Roman" w:cs="Times New Roman"/>
-          <w:sz w:val="28"/>
-          <w:szCs w:val="28"/>
-        </w:rPr>
-        <w:t>Often impregnated with calcareous concretions known as ‘</w:t>
-      </w:r>
-      <w:proofErr w:type="spellStart"/>
-      <w:r>
-        <w:rPr>
-          <w:rFonts w:ascii="Times New Roman" w:hAnsi="Times New Roman" w:cs="Times New Roman"/>
-          <w:sz w:val="28"/>
-          <w:szCs w:val="28"/>
-        </w:rPr>
-        <w:t>kankar</w:t>
-      </w:r>
-      <w:proofErr w:type="spellEnd"/>
-      <w:r>
-        <w:rPr>
-          <w:rFonts w:ascii="Times New Roman" w:hAnsi="Times New Roman" w:cs="Times New Roman"/>
-          <w:sz w:val="28"/>
-          <w:szCs w:val="28"/>
-        </w:rPr>
-        <w:t>’</w:t>
-      </w:r>
-    </w:p>
-    <w:p>
-      <w:pPr>
-        <w:pStyle w:val="ListParagraph"/>
-        <w:numPr>
-          <w:ilvl w:val="0"/>
-          <w:numId w:val="25"/>
-        </w:numPr>
-        <w:rPr>
-          <w:rFonts w:ascii="Times New Roman" w:hAnsi="Times New Roman" w:cs="Times New Roman"/>
-          <w:sz w:val="28"/>
-          <w:szCs w:val="28"/>
-        </w:rPr>
-      </w:pPr>
-      <w:r>
-        <w:rPr>
-          <w:rFonts w:ascii="Times New Roman" w:hAnsi="Times New Roman" w:cs="Times New Roman"/>
-          <w:sz w:val="28"/>
-          <w:szCs w:val="28"/>
-        </w:rPr>
-        <w:t xml:space="preserve">Remnants of the </w:t>
-      </w:r>
-      <w:proofErr w:type="spellStart"/>
-      <w:r>
-        <w:rPr>
-          <w:rFonts w:ascii="Times New Roman" w:hAnsi="Times New Roman" w:cs="Times New Roman"/>
-          <w:sz w:val="28"/>
-          <w:szCs w:val="28"/>
-        </w:rPr>
-        <w:t>Bhangar</w:t>
-      </w:r>
-      <w:proofErr w:type="spellEnd"/>
-      <w:r>
-        <w:rPr>
-          <w:rFonts w:ascii="Times New Roman" w:hAnsi="Times New Roman" w:cs="Times New Roman"/>
-          <w:sz w:val="28"/>
-          <w:szCs w:val="28"/>
-        </w:rPr>
-        <w:t xml:space="preserve"> are eroded by change in direction of river channels and levelled down by their meandering tendencies</w:t>
-      </w:r>
-    </w:p>
-    <w:p>
-      <w:pPr>
-        <w:pStyle w:val="ListParagraph"/>
-        <w:numPr>
-          <w:ilvl w:val="0"/>
-          <w:numId w:val="25"/>
-        </w:numPr>
-        <w:rPr>
-          <w:rFonts w:ascii="Times New Roman" w:hAnsi="Times New Roman" w:cs="Times New Roman"/>
-          <w:sz w:val="28"/>
-          <w:szCs w:val="28"/>
-        </w:rPr>
-      </w:pPr>
-      <w:r>
-        <w:rPr>
-          <w:rFonts w:ascii="Times New Roman" w:hAnsi="Times New Roman" w:cs="Times New Roman"/>
-          <w:sz w:val="28"/>
-          <w:szCs w:val="28"/>
-        </w:rPr>
-        <w:t>Contains fossils of animals like rhinoceros, elephant, hippopotamus etc.</w:t>
-      </w:r>
-    </w:p>
-    <w:p>
-      <w:pPr>
+      </w:pPr>
+      <w:r>
+        <w:rPr>
+          <w:rFonts w:ascii="Times New Roman" w:hAnsi="Times New Roman" w:cs="Times New Roman"/>
+          <w:sz w:val="32"/>
+          <w:szCs w:val="32"/>
+        </w:rPr>
+        <w:t xml:space="preserve">3.2.4. </w:t>
+      </w:r>
+      <w:r>
         <w:rPr>
           <w:rFonts w:ascii="Times New Roman" w:hAnsi="Times New Roman" w:cs="Times New Roman"/>
           <w:sz w:val="32"/>
           <w:szCs w:val="32"/>
           <w:u w:val="single"/>
         </w:rPr>
-      </w:pPr>
-      <w:r>
-        <w:rPr>
-          <w:rFonts w:ascii="Times New Roman" w:hAnsi="Times New Roman" w:cs="Times New Roman"/>
-          <w:sz w:val="32"/>
-          <w:szCs w:val="32"/>
-        </w:rPr>
-        <w:t xml:space="preserve">3.2.4. </w:t>
-      </w:r>
-      <w:r>
+        <w:t>The Khadar</w:t>
+      </w:r>
+    </w:p>
+    <w:p>
+      <w:pPr>
+        <w:pStyle w:val="ListParagraph"/>
+        <w:numPr>
+          <w:ilvl w:val="0"/>
+          <w:numId w:val="26"/>
+        </w:numPr>
+        <w:rPr>
+          <w:rFonts w:ascii="Times New Roman" w:hAnsi="Times New Roman" w:cs="Times New Roman"/>
+          <w:sz w:val="28"/>
+          <w:szCs w:val="28"/>
+        </w:rPr>
+      </w:pPr>
+      <w:r>
+        <w:rPr>
+          <w:rFonts w:ascii="Times New Roman" w:hAnsi="Times New Roman" w:cs="Times New Roman"/>
+          <w:sz w:val="28"/>
+          <w:szCs w:val="28"/>
+        </w:rPr>
+        <w:t>Composed of newer alluvium</w:t>
+      </w:r>
+    </w:p>
+    <w:p>
+      <w:pPr>
+        <w:pStyle w:val="ListParagraph"/>
+        <w:numPr>
+          <w:ilvl w:val="0"/>
+          <w:numId w:val="26"/>
+        </w:numPr>
+        <w:rPr>
+          <w:rFonts w:ascii="Times New Roman" w:hAnsi="Times New Roman" w:cs="Times New Roman"/>
+          <w:sz w:val="28"/>
+          <w:szCs w:val="28"/>
+        </w:rPr>
+      </w:pPr>
+      <w:r>
+        <w:rPr>
+          <w:rFonts w:ascii="Times New Roman" w:hAnsi="Times New Roman" w:cs="Times New Roman"/>
+          <w:sz w:val="28"/>
+          <w:szCs w:val="28"/>
+        </w:rPr>
+        <w:t>Forms the flood plains along the river banks</w:t>
+      </w:r>
+    </w:p>
+    <w:p>
+      <w:pPr>
+        <w:pStyle w:val="ListParagraph"/>
+        <w:numPr>
+          <w:ilvl w:val="0"/>
+          <w:numId w:val="26"/>
+        </w:numPr>
+        <w:rPr>
+          <w:rFonts w:ascii="Times New Roman" w:hAnsi="Times New Roman" w:cs="Times New Roman"/>
+          <w:sz w:val="28"/>
+          <w:szCs w:val="28"/>
+        </w:rPr>
+      </w:pPr>
+      <w:r>
+        <w:rPr>
+          <w:rFonts w:ascii="Times New Roman" w:hAnsi="Times New Roman" w:cs="Times New Roman"/>
+          <w:sz w:val="28"/>
+          <w:szCs w:val="28"/>
+        </w:rPr>
+        <w:t>New layer of alluvium deposited by river floods almost every year</w:t>
+      </w:r>
+    </w:p>
+    <w:p>
+      <w:pPr>
+        <w:pStyle w:val="ListParagraph"/>
+        <w:numPr>
+          <w:ilvl w:val="0"/>
+          <w:numId w:val="26"/>
+        </w:numPr>
+        <w:rPr>
+          <w:rFonts w:ascii="Times New Roman" w:hAnsi="Times New Roman" w:cs="Times New Roman"/>
+          <w:sz w:val="28"/>
+          <w:szCs w:val="28"/>
+        </w:rPr>
+      </w:pPr>
+      <w:r>
+        <w:rPr>
+          <w:rFonts w:ascii="Times New Roman" w:hAnsi="Times New Roman" w:cs="Times New Roman"/>
+          <w:sz w:val="28"/>
+          <w:szCs w:val="28"/>
+        </w:rPr>
+        <w:t>These deposits are confined to the vicinity of the present river channels</w:t>
+      </w:r>
+    </w:p>
+    <w:p>
+      <w:pPr>
+        <w:pStyle w:val="ListParagraph"/>
+        <w:numPr>
+          <w:ilvl w:val="0"/>
+          <w:numId w:val="26"/>
+        </w:numPr>
+        <w:rPr>
+          <w:rFonts w:ascii="Times New Roman" w:hAnsi="Times New Roman" w:cs="Times New Roman"/>
+          <w:sz w:val="28"/>
+          <w:szCs w:val="28"/>
+        </w:rPr>
+      </w:pPr>
+      <w:r>
+        <w:rPr>
+          <w:rFonts w:ascii="Times New Roman" w:hAnsi="Times New Roman" w:cs="Times New Roman"/>
+          <w:sz w:val="28"/>
+          <w:szCs w:val="28"/>
+        </w:rPr>
+        <w:t>The clay</w:t>
+      </w:r>
+      <w:r>
+        <w:rPr>
+          <w:rFonts w:ascii="Times New Roman" w:hAnsi="Times New Roman" w:cs="Times New Roman"/>
+          <w:sz w:val="28"/>
+          <w:szCs w:val="28"/>
+        </w:rPr>
+        <w:t>s have less ‘</w:t>
+      </w:r>
+      <w:proofErr w:type="spellStart"/>
+      <w:r>
+        <w:rPr>
+          <w:rFonts w:ascii="Times New Roman" w:hAnsi="Times New Roman" w:cs="Times New Roman"/>
+          <w:sz w:val="28"/>
+          <w:szCs w:val="28"/>
+        </w:rPr>
+        <w:t>K</w:t>
+      </w:r>
+      <w:r>
+        <w:rPr>
+          <w:rFonts w:ascii="Times New Roman" w:hAnsi="Times New Roman" w:cs="Times New Roman"/>
+          <w:sz w:val="28"/>
+          <w:szCs w:val="28"/>
+        </w:rPr>
+        <w:t>ankar</w:t>
+      </w:r>
+      <w:proofErr w:type="spellEnd"/>
+      <w:r>
+        <w:rPr>
+          <w:rFonts w:ascii="Times New Roman" w:hAnsi="Times New Roman" w:cs="Times New Roman"/>
+          <w:sz w:val="28"/>
+          <w:szCs w:val="28"/>
+        </w:rPr>
+        <w:t>’</w:t>
+      </w:r>
+    </w:p>
+    <w:p>
+      <w:pPr>
         <w:rPr>
           <w:rFonts w:ascii="Times New Roman" w:hAnsi="Times New Roman" w:cs="Times New Roman"/>
           <w:sz w:val="32"/>
           <w:szCs w:val="32"/>
           <w:u w:val="single"/>
         </w:rPr>
-        <w:t>The Khadar</w:t>
-      </w:r>
-    </w:p>
-    <w:p>
-      <w:pPr>
-        <w:pStyle w:val="ListParagraph"/>
-        <w:numPr>
-          <w:ilvl w:val="0"/>
-          <w:numId w:val="26"/>
-        </w:numPr>
-        <w:rPr>
-          <w:rFonts w:ascii="Times New Roman" w:hAnsi="Times New Roman" w:cs="Times New Roman"/>
-          <w:sz w:val="28"/>
-          <w:szCs w:val="28"/>
-        </w:rPr>
-      </w:pPr>
-      <w:r>
-        <w:rPr>
-          <w:rFonts w:ascii="Times New Roman" w:hAnsi="Times New Roman" w:cs="Times New Roman"/>
-          <w:sz w:val="28"/>
-          <w:szCs w:val="28"/>
-        </w:rPr>
-        <w:t>Composed of newer alluvium</w:t>
-      </w:r>
-    </w:p>
-    <w:p>
-      <w:pPr>
-        <w:pStyle w:val="ListParagraph"/>
-        <w:numPr>
-          <w:ilvl w:val="0"/>
-          <w:numId w:val="26"/>
-        </w:numPr>
-        <w:rPr>
-          <w:rFonts w:ascii="Times New Roman" w:hAnsi="Times New Roman" w:cs="Times New Roman"/>
-          <w:sz w:val="28"/>
-          <w:szCs w:val="28"/>
-        </w:rPr>
-      </w:pPr>
-      <w:r>
-        <w:rPr>
-          <w:rFonts w:ascii="Times New Roman" w:hAnsi="Times New Roman" w:cs="Times New Roman"/>
-          <w:sz w:val="28"/>
-          <w:szCs w:val="28"/>
-        </w:rPr>
-        <w:t>Forms the flood plains along the river banks</w:t>
-      </w:r>
-    </w:p>
-    <w:p>
-      <w:pPr>
-        <w:pStyle w:val="ListParagraph"/>
-        <w:numPr>
-          <w:ilvl w:val="0"/>
-          <w:numId w:val="26"/>
-        </w:numPr>
-        <w:rPr>
-          <w:rFonts w:ascii="Times New Roman" w:hAnsi="Times New Roman" w:cs="Times New Roman"/>
-          <w:sz w:val="28"/>
-          <w:szCs w:val="28"/>
-        </w:rPr>
-      </w:pPr>
-      <w:r>
-        <w:rPr>
-          <w:rFonts w:ascii="Times New Roman" w:hAnsi="Times New Roman" w:cs="Times New Roman"/>
-          <w:sz w:val="28"/>
-          <w:szCs w:val="28"/>
-        </w:rPr>
-        <w:t>New layer of alluvium deposited by river floods almost every year</w:t>
-      </w:r>
-    </w:p>
-    <w:p>
-      <w:pPr>
-        <w:pStyle w:val="ListParagraph"/>
-        <w:numPr>
-          <w:ilvl w:val="0"/>
-          <w:numId w:val="26"/>
-        </w:numPr>
-        <w:rPr>
-          <w:rFonts w:ascii="Times New Roman" w:hAnsi="Times New Roman" w:cs="Times New Roman"/>
-          <w:sz w:val="28"/>
-          <w:szCs w:val="28"/>
-        </w:rPr>
-      </w:pPr>
-      <w:r>
-        <w:rPr>
-          <w:rFonts w:ascii="Times New Roman" w:hAnsi="Times New Roman" w:cs="Times New Roman"/>
-          <w:sz w:val="28"/>
-          <w:szCs w:val="28"/>
-        </w:rPr>
-        <w:t>These deposits are confined to the vicinity of the present river channels</w:t>
-      </w:r>
-    </w:p>
-    <w:p>
-      <w:pPr>
-        <w:pStyle w:val="ListParagraph"/>
-        <w:numPr>
-          <w:ilvl w:val="0"/>
-          <w:numId w:val="26"/>
-        </w:numPr>
-        <w:rPr>
-          <w:rFonts w:ascii="Times New Roman" w:hAnsi="Times New Roman" w:cs="Times New Roman"/>
-          <w:sz w:val="28"/>
-          <w:szCs w:val="28"/>
-        </w:rPr>
-      </w:pPr>
-      <w:r>
-        <w:rPr>
-          <w:rFonts w:ascii="Times New Roman" w:hAnsi="Times New Roman" w:cs="Times New Roman"/>
-          <w:sz w:val="28"/>
-          <w:szCs w:val="28"/>
-        </w:rPr>
-        <w:t>The clay</w:t>
-      </w:r>
-      <w:r>
-        <w:rPr>
-          <w:rFonts w:ascii="Times New Roman" w:hAnsi="Times New Roman" w:cs="Times New Roman"/>
-          <w:sz w:val="28"/>
-          <w:szCs w:val="28"/>
-        </w:rPr>
-        <w:t>s have less ‘</w:t>
-      </w:r>
-      <w:proofErr w:type="spellStart"/>
-      <w:r>
-        <w:rPr>
-          <w:rFonts w:ascii="Times New Roman" w:hAnsi="Times New Roman" w:cs="Times New Roman"/>
-          <w:sz w:val="28"/>
-          <w:szCs w:val="28"/>
-        </w:rPr>
-        <w:t>kankar</w:t>
-      </w:r>
-      <w:proofErr w:type="spellEnd"/>
-      <w:r>
-        <w:rPr>
-          <w:rFonts w:ascii="Times New Roman" w:hAnsi="Times New Roman" w:cs="Times New Roman"/>
-          <w:sz w:val="28"/>
-          <w:szCs w:val="28"/>
-        </w:rPr>
-        <w:t>’</w:t>
-      </w:r>
-    </w:p>
-    <w:p>
-      <w:pPr>
+      </w:pPr>
+      <w:r>
+        <w:rPr>
+          <w:rFonts w:ascii="Times New Roman" w:hAnsi="Times New Roman" w:cs="Times New Roman"/>
+          <w:sz w:val="32"/>
+          <w:szCs w:val="32"/>
+        </w:rPr>
+        <w:t xml:space="preserve">3.2.5. </w:t>
+      </w:r>
+      <w:r>
         <w:rPr>
           <w:rFonts w:ascii="Times New Roman" w:hAnsi="Times New Roman" w:cs="Times New Roman"/>
           <w:sz w:val="32"/>
           <w:szCs w:val="32"/>
           <w:u w:val="single"/>
         </w:rPr>
-      </w:pPr>
-      <w:r>
-        <w:rPr>
-          <w:rFonts w:ascii="Times New Roman" w:hAnsi="Times New Roman" w:cs="Times New Roman"/>
-          <w:sz w:val="32"/>
-          <w:szCs w:val="32"/>
-        </w:rPr>
-        <w:t xml:space="preserve">3.2.5. </w:t>
-      </w:r>
+        <w:t xml:space="preserve">The </w:t>
+      </w:r>
+      <w:proofErr w:type="spellStart"/>
       <w:r>
         <w:rPr>
           <w:rFonts w:ascii="Times New Roman" w:hAnsi="Times New Roman" w:cs="Times New Roman"/>
@@ -7120,9 +7155,9 @@
           <w:szCs w:val="32"/>
           <w:u w:val="single"/>
         </w:rPr>
-        <w:t xml:space="preserve">The </w:t>
-      </w:r>
-      <w:proofErr w:type="spellStart"/>
+        <w:t>Reh</w:t>
+      </w:r>
+      <w:proofErr w:type="spellEnd"/>
       <w:r>
         <w:rPr>
           <w:rFonts w:ascii="Times New Roman" w:hAnsi="Times New Roman" w:cs="Times New Roman"/>
@@ -7130,9 +7165,9 @@
           <w:szCs w:val="32"/>
           <w:u w:val="single"/>
         </w:rPr>
-        <w:t>Reh</w:t>
-      </w:r>
-      <w:proofErr w:type="spellEnd"/>
+        <w:t xml:space="preserve"> or </w:t>
+      </w:r>
+      <w:proofErr w:type="spellStart"/>
       <w:r>
         <w:rPr>
           <w:rFonts w:ascii="Times New Roman" w:hAnsi="Times New Roman" w:cs="Times New Roman"/>
@@ -7140,82 +7175,183 @@
           <w:szCs w:val="32"/>
           <w:u w:val="single"/>
         </w:rPr>
-        <w:t xml:space="preserve"> or </w:t>
-      </w:r>
+        <w:t>Kellar</w:t>
+      </w:r>
+      <w:proofErr w:type="spellEnd"/>
+    </w:p>
+    <w:p>
+      <w:pPr>
+        <w:pStyle w:val="ListParagraph"/>
+        <w:numPr>
+          <w:ilvl w:val="0"/>
+          <w:numId w:val="27"/>
+        </w:numPr>
+        <w:rPr>
+          <w:rFonts w:ascii="Times New Roman" w:hAnsi="Times New Roman" w:cs="Times New Roman"/>
+          <w:sz w:val="28"/>
+          <w:szCs w:val="28"/>
+        </w:rPr>
+      </w:pPr>
+      <w:r>
+        <w:rPr>
+          <w:rFonts w:ascii="Times New Roman" w:hAnsi="Times New Roman" w:cs="Times New Roman"/>
+          <w:sz w:val="28"/>
+          <w:szCs w:val="28"/>
+        </w:rPr>
+        <w:t>Barren saline efflorescence of drier areas of Uttar Pradesh and Haryana</w:t>
+      </w:r>
+    </w:p>
+    <w:p>
+      <w:pPr>
+        <w:pStyle w:val="ListParagraph"/>
+        <w:numPr>
+          <w:ilvl w:val="0"/>
+          <w:numId w:val="27"/>
+        </w:numPr>
+        <w:rPr>
+          <w:rFonts w:ascii="Times New Roman" w:hAnsi="Times New Roman" w:cs="Times New Roman"/>
+          <w:sz w:val="28"/>
+          <w:szCs w:val="28"/>
+        </w:rPr>
+      </w:pPr>
       <w:proofErr w:type="spellStart"/>
       <w:r>
+        <w:rPr>
+          <w:rFonts w:ascii="Times New Roman" w:hAnsi="Times New Roman" w:cs="Times New Roman"/>
+          <w:sz w:val="28"/>
+          <w:szCs w:val="28"/>
+        </w:rPr>
+        <w:t>Reh</w:t>
+      </w:r>
+      <w:proofErr w:type="spellEnd"/>
+      <w:r>
+        <w:rPr>
+          <w:rFonts w:ascii="Times New Roman" w:hAnsi="Times New Roman" w:cs="Times New Roman"/>
+          <w:sz w:val="28"/>
+          <w:szCs w:val="28"/>
+        </w:rPr>
+        <w:t xml:space="preserve"> areas have spread in recent time due to increase in irrigation</w:t>
+      </w:r>
+    </w:p>
+    <w:p>
+      <w:pPr>
         <w:rPr>
           <w:rFonts w:ascii="Times New Roman" w:hAnsi="Times New Roman" w:cs="Times New Roman"/>
           <w:sz w:val="32"/>
           <w:szCs w:val="32"/>
           <w:u w:val="single"/>
         </w:rPr>
-        <w:t>Kellar</w:t>
-      </w:r>
-      <w:proofErr w:type="spellEnd"/>
-    </w:p>
-    <w:p>
-      <w:pPr>
-        <w:pStyle w:val="ListParagraph"/>
-        <w:numPr>
-          <w:ilvl w:val="0"/>
-          <w:numId w:val="27"/>
-        </w:numPr>
-        <w:rPr>
-          <w:rFonts w:ascii="Times New Roman" w:hAnsi="Times New Roman" w:cs="Times New Roman"/>
-          <w:sz w:val="28"/>
-          <w:szCs w:val="28"/>
-        </w:rPr>
-      </w:pPr>
-      <w:r>
-        <w:rPr>
-          <w:rFonts w:ascii="Times New Roman" w:hAnsi="Times New Roman" w:cs="Times New Roman"/>
-          <w:sz w:val="28"/>
-          <w:szCs w:val="28"/>
-        </w:rPr>
-        <w:t>Barren saline efflorescence of drier areas of Uttar Pradesh and Haryana</w:t>
-      </w:r>
-    </w:p>
-    <w:p>
-      <w:pPr>
-        <w:pStyle w:val="ListParagraph"/>
-        <w:numPr>
-          <w:ilvl w:val="0"/>
-          <w:numId w:val="27"/>
-        </w:numPr>
-        <w:rPr>
-          <w:rFonts w:ascii="Times New Roman" w:hAnsi="Times New Roman" w:cs="Times New Roman"/>
-          <w:sz w:val="28"/>
-          <w:szCs w:val="28"/>
-        </w:rPr>
-      </w:pPr>
-      <w:proofErr w:type="spellStart"/>
-      <w:r>
-        <w:rPr>
-          <w:rFonts w:ascii="Times New Roman" w:hAnsi="Times New Roman" w:cs="Times New Roman"/>
-          <w:sz w:val="28"/>
-          <w:szCs w:val="28"/>
-        </w:rPr>
-        <w:t>Reh</w:t>
-      </w:r>
-      <w:proofErr w:type="spellEnd"/>
-      <w:r>
-        <w:rPr>
-          <w:rFonts w:ascii="Times New Roman" w:hAnsi="Times New Roman" w:cs="Times New Roman"/>
-          <w:sz w:val="28"/>
-          <w:szCs w:val="28"/>
-        </w:rPr>
-        <w:t xml:space="preserve"> areas have spread in recent time due to increase in irrigation</w:t>
-      </w:r>
-    </w:p>
-    <w:p>
-      <w:pPr>
+      </w:pPr>
+      <w:r>
+        <w:rPr>
+          <w:rFonts w:ascii="Times New Roman" w:hAnsi="Times New Roman" w:cs="Times New Roman"/>
+          <w:sz w:val="32"/>
+          <w:szCs w:val="32"/>
+        </w:rPr>
+        <w:t xml:space="preserve">3.2.6. </w:t>
+      </w:r>
+      <w:r>
         <w:rPr>
           <w:rFonts w:ascii="Times New Roman" w:hAnsi="Times New Roman" w:cs="Times New Roman"/>
           <w:sz w:val="32"/>
           <w:szCs w:val="32"/>
           <w:u w:val="single"/>
         </w:rPr>
+        <w:t>The Bhur</w:t>
+      </w:r>
+    </w:p>
+    <w:p>
+      <w:pPr>
+        <w:pStyle w:val="ListParagraph"/>
+        <w:numPr>
+          <w:ilvl w:val="0"/>
+          <w:numId w:val="28"/>
+        </w:numPr>
+        <w:rPr>
+          <w:rFonts w:ascii="Times New Roman" w:hAnsi="Times New Roman" w:cs="Times New Roman"/>
+          <w:sz w:val="28"/>
+          <w:szCs w:val="28"/>
+        </w:rPr>
+      </w:pPr>
+      <w:r>
+        <w:rPr>
+          <w:rFonts w:ascii="Times New Roman" w:hAnsi="Times New Roman" w:cs="Times New Roman"/>
+          <w:sz w:val="28"/>
+          <w:szCs w:val="28"/>
+        </w:rPr>
+        <w:t xml:space="preserve">Elevated piece of land situated along the banks of the Ganga river, </w:t>
+      </w:r>
+      <w:r>
+        <w:rPr>
+          <w:rFonts w:ascii="Times New Roman" w:hAnsi="Times New Roman" w:cs="Times New Roman"/>
+          <w:sz w:val="28"/>
+          <w:szCs w:val="28"/>
+        </w:rPr>
+        <w:t>especially</w:t>
+      </w:r>
+      <w:r>
+        <w:rPr>
+          <w:rFonts w:ascii="Times New Roman" w:hAnsi="Times New Roman" w:cs="Times New Roman"/>
+          <w:sz w:val="28"/>
+          <w:szCs w:val="28"/>
+        </w:rPr>
+        <w:t xml:space="preserve"> in the Ganga-Yamuna doab.</w:t>
+      </w:r>
+    </w:p>
+    <w:p>
+      <w:pPr>
+        <w:pStyle w:val="ListParagraph"/>
+        <w:numPr>
+          <w:ilvl w:val="0"/>
+          <w:numId w:val="28"/>
+        </w:numPr>
+        <w:rPr>
+          <w:rFonts w:ascii="Times New Roman" w:hAnsi="Times New Roman" w:cs="Times New Roman"/>
+          <w:sz w:val="28"/>
+          <w:szCs w:val="28"/>
+        </w:rPr>
+      </w:pPr>
+      <w:r>
+        <w:rPr>
+          <w:rFonts w:ascii="Times New Roman" w:hAnsi="Times New Roman" w:cs="Times New Roman"/>
+          <w:sz w:val="28"/>
+          <w:szCs w:val="28"/>
+        </w:rPr>
+        <w:t xml:space="preserve">This has been </w:t>
+      </w:r>
+      <w:r>
+        <w:rPr>
+          <w:rFonts w:ascii="Times New Roman" w:hAnsi="Times New Roman" w:cs="Times New Roman"/>
+          <w:sz w:val="28"/>
+          <w:szCs w:val="28"/>
+        </w:rPr>
+        <w:t>formed due</w:t>
+      </w:r>
+      <w:r>
+        <w:rPr>
+          <w:rFonts w:ascii="Times New Roman" w:hAnsi="Times New Roman" w:cs="Times New Roman"/>
+          <w:sz w:val="28"/>
+          <w:szCs w:val="28"/>
+        </w:rPr>
+        <w:t xml:space="preserve"> to accumulation of wind-blown sands during the hot dry months of the year</w:t>
+      </w:r>
+    </w:p>
+    <w:p>
+      <w:pPr>
+        <w:rPr>
+          <w:rFonts w:ascii="Times New Roman" w:hAnsi="Times New Roman" w:cs="Times New Roman"/>
+          <w:sz w:val="28"/>
+          <w:szCs w:val="28"/>
+        </w:rPr>
+      </w:pPr>
+    </w:p>
+    <w:p>
+      <w:pPr>
+        <w:rPr>
+          <w:rFonts w:ascii="Times New Roman" w:hAnsi="Times New Roman" w:cs="Times New Roman"/>
+          <w:sz w:val="28"/>
+          <w:szCs w:val="28"/>
+        </w:rPr>
       </w:pPr>
       <w:r>
         <w:rPr>
@@ -7223,7 +7359,8 @@
           <w:sz w:val="32"/>
           <w:szCs w:val="32"/>
         </w:rPr>
-        <w:t xml:space="preserve">3.2.6. </w:t>
+        <w:lastRenderedPageBreak/>
+        <w:t xml:space="preserve">3.3. </w:t>
       </w:r>
       <w:r>
         <w:rPr>
@@ -7232,135 +7369,13 @@
           <w:szCs w:val="32"/>
           <w:u w:val="single"/>
         </w:rPr>
-        <w:t xml:space="preserve">The </w:t>
-      </w:r>
-      <w:proofErr w:type="spellStart"/>
+        <w:t>Regional Division of the Great Plains</w:t>
+      </w:r>
       <w:r>
         <w:rPr>
           <w:rFonts w:ascii="Times New Roman" w:hAnsi="Times New Roman" w:cs="Times New Roman"/>
           <w:sz w:val="32"/>
           <w:szCs w:val="32"/>
-          <w:u w:val="single"/>
-        </w:rPr>
-        <w:t>Bhur</w:t>
-      </w:r>
-      <w:proofErr w:type="spellEnd"/>
-    </w:p>
-    <w:p>
-      <w:pPr>
-        <w:pStyle w:val="ListParagraph"/>
-        <w:numPr>
-          <w:ilvl w:val="0"/>
-          <w:numId w:val="28"/>
-        </w:numPr>
-        <w:rPr>
-          <w:rFonts w:ascii="Times New Roman" w:hAnsi="Times New Roman" w:cs="Times New Roman"/>
-          <w:sz w:val="28"/>
-          <w:szCs w:val="28"/>
-        </w:rPr>
-      </w:pPr>
-      <w:r>
-        <w:rPr>
-          <w:rFonts w:ascii="Times New Roman" w:hAnsi="Times New Roman" w:cs="Times New Roman"/>
-          <w:sz w:val="28"/>
-          <w:szCs w:val="28"/>
-        </w:rPr>
-        <w:t xml:space="preserve">Elevated piece of land situated along the banks of the Ganga river, </w:t>
-      </w:r>
-      <w:r>
-        <w:rPr>
-          <w:rFonts w:ascii="Times New Roman" w:hAnsi="Times New Roman" w:cs="Times New Roman"/>
-          <w:sz w:val="28"/>
-          <w:szCs w:val="28"/>
-        </w:rPr>
-        <w:t>especially</w:t>
-      </w:r>
-      <w:r>
-        <w:rPr>
-          <w:rFonts w:ascii="Times New Roman" w:hAnsi="Times New Roman" w:cs="Times New Roman"/>
-          <w:sz w:val="28"/>
-          <w:szCs w:val="28"/>
-        </w:rPr>
-        <w:t xml:space="preserve"> in the Ganga-Yamuna doab.</w:t>
-      </w:r>
-    </w:p>
-    <w:p>
-      <w:pPr>
-        <w:pStyle w:val="ListParagraph"/>
-        <w:numPr>
-          <w:ilvl w:val="0"/>
-          <w:numId w:val="28"/>
-        </w:numPr>
-        <w:rPr>
-          <w:rFonts w:ascii="Times New Roman" w:hAnsi="Times New Roman" w:cs="Times New Roman"/>
-          <w:sz w:val="28"/>
-          <w:szCs w:val="28"/>
-        </w:rPr>
-      </w:pPr>
-      <w:r>
-        <w:rPr>
-          <w:rFonts w:ascii="Times New Roman" w:hAnsi="Times New Roman" w:cs="Times New Roman"/>
-          <w:sz w:val="28"/>
-          <w:szCs w:val="28"/>
-        </w:rPr>
-        <w:t xml:space="preserve">This has been </w:t>
-      </w:r>
-      <w:r>
-        <w:rPr>
-          <w:rFonts w:ascii="Times New Roman" w:hAnsi="Times New Roman" w:cs="Times New Roman"/>
-          <w:sz w:val="28"/>
-          <w:szCs w:val="28"/>
-        </w:rPr>
-        <w:t>formed due</w:t>
-      </w:r>
-      <w:r>
-        <w:rPr>
-          <w:rFonts w:ascii="Times New Roman" w:hAnsi="Times New Roman" w:cs="Times New Roman"/>
-          <w:sz w:val="28"/>
-          <w:szCs w:val="28"/>
-        </w:rPr>
-        <w:t xml:space="preserve"> to accumulation of wind-blown sands during the hot dry months of the year</w:t>
-      </w:r>
-    </w:p>
-    <w:p>
-      <w:pPr>
-        <w:rPr>
-          <w:rFonts w:ascii="Times New Roman" w:hAnsi="Times New Roman" w:cs="Times New Roman"/>
-          <w:sz w:val="28"/>
-          <w:szCs w:val="28"/>
-        </w:rPr>
-      </w:pPr>
-    </w:p>
-    <w:p>
-      <w:pPr>
-        <w:rPr>
-          <w:rFonts w:ascii="Times New Roman" w:hAnsi="Times New Roman" w:cs="Times New Roman"/>
-          <w:sz w:val="28"/>
-          <w:szCs w:val="28"/>
-        </w:rPr>
-      </w:pPr>
-      <w:r>
-        <w:rPr>
-          <w:rFonts w:ascii="Times New Roman" w:hAnsi="Times New Roman" w:cs="Times New Roman"/>
-          <w:sz w:val="32"/>
-          <w:szCs w:val="32"/>
-        </w:rPr>
-        <w:t xml:space="preserve">3.3. </w:t>
-      </w:r>
-      <w:r>
-        <w:rPr>
-          <w:rFonts w:ascii="Times New Roman" w:hAnsi="Times New Roman" w:cs="Times New Roman"/>
-          <w:sz w:val="32"/>
-          <w:szCs w:val="32"/>
-          <w:u w:val="single"/>
-        </w:rPr>
-        <w:t>Regional Division of the Great Plains</w:t>
-      </w:r>
-      <w:r>
-        <w:rPr>
-          <w:rFonts w:ascii="Times New Roman" w:hAnsi="Times New Roman" w:cs="Times New Roman"/>
-          <w:sz w:val="32"/>
-          <w:szCs w:val="32"/>
         </w:rPr>
         <w:t xml:space="preserve"> – </w:t>
       </w:r>
@@ -7414,7 +7429,6 @@
           <w:sz w:val="28"/>
           <w:szCs w:val="28"/>
         </w:rPr>
-        <w:lastRenderedPageBreak/>
         <w:t>The Punjab-Haryana plains</w:t>
       </w:r>
     </w:p>
@@ -7789,6 +7803,7 @@
           <w:sz w:val="32"/>
           <w:szCs w:val="32"/>
         </w:rPr>
+        <w:lastRenderedPageBreak/>
         <w:t>3.3.</w:t>
       </w:r>
       <w:r>
@@ -7849,7 +7864,6 @@
           <w:sz w:val="32"/>
           <w:szCs w:val="32"/>
         </w:rPr>
-        <w:lastRenderedPageBreak/>
         <w:t>3.3.</w:t>
       </w:r>
       <w:r>
@@ -8577,6 +8591,7 @@
           <w:sz w:val="28"/>
           <w:szCs w:val="28"/>
         </w:rPr>
+        <w:lastRenderedPageBreak/>
         <w:t>Eastern boundary formed by the Yamuna river</w:t>
       </w:r>
     </w:p>
@@ -8621,7 +8636,6 @@
           <w:sz w:val="28"/>
           <w:szCs w:val="28"/>
         </w:rPr>
-        <w:lastRenderedPageBreak/>
         <w:t>This plain is formed by the alluvial deposits of 5 rivers i.e. Sutlej, Beas, Ravi, Chenab and Jhelum.</w:t>
       </w:r>
     </w:p>
@@ -8839,52 +8853,7 @@
           <w:sz w:val="28"/>
           <w:szCs w:val="28"/>
         </w:rPr>
-        <w:t>dhayas</w:t>
-      </w:r>
-      <w:proofErr w:type="spellEnd"/>
-    </w:p>
-    <w:p>
-      <w:pPr>
-        <w:pStyle w:val="ListParagraph"/>
-        <w:numPr>
-          <w:ilvl w:val="0"/>
-          <w:numId w:val="38"/>
-        </w:numPr>
-        <w:rPr>
-          <w:rFonts w:ascii="Times New Roman" w:hAnsi="Times New Roman" w:cs="Times New Roman"/>
-          <w:sz w:val="28"/>
-          <w:szCs w:val="28"/>
-        </w:rPr>
-      </w:pPr>
-      <w:r>
-        <w:rPr>
-          <w:rFonts w:ascii="Times New Roman" w:hAnsi="Times New Roman" w:cs="Times New Roman"/>
-          <w:sz w:val="28"/>
-          <w:szCs w:val="28"/>
-        </w:rPr>
-        <w:t>These bluffs are as high as 3 m or more are heavily gullied</w:t>
-      </w:r>
-    </w:p>
-    <w:p>
-      <w:pPr>
-        <w:pStyle w:val="ListParagraph"/>
-        <w:numPr>
-          <w:ilvl w:val="0"/>
-          <w:numId w:val="38"/>
-        </w:numPr>
-        <w:rPr>
-          <w:rFonts w:ascii="Times New Roman" w:hAnsi="Times New Roman" w:cs="Times New Roman"/>
-          <w:sz w:val="28"/>
-          <w:szCs w:val="28"/>
-        </w:rPr>
-      </w:pPr>
-      <w:r>
-        <w:rPr>
-          <w:rFonts w:ascii="Times New Roman" w:hAnsi="Times New Roman" w:cs="Times New Roman"/>
-          <w:sz w:val="28"/>
-          <w:szCs w:val="28"/>
-        </w:rPr>
-        <w:t xml:space="preserve">The khadar belt known as </w:t>
+        <w:t>D</w:t>
       </w:r>
       <w:r>
         <w:rPr>
@@ -8894,7 +8863,72 @@
           <w:sz w:val="28"/>
           <w:szCs w:val="28"/>
         </w:rPr>
-        <w:t>bet lands</w:t>
+        <w:t>hayas</w:t>
+      </w:r>
+      <w:proofErr w:type="spellEnd"/>
+    </w:p>
+    <w:p>
+      <w:pPr>
+        <w:pStyle w:val="ListParagraph"/>
+        <w:numPr>
+          <w:ilvl w:val="0"/>
+          <w:numId w:val="38"/>
+        </w:numPr>
+        <w:rPr>
+          <w:rFonts w:ascii="Times New Roman" w:hAnsi="Times New Roman" w:cs="Times New Roman"/>
+          <w:sz w:val="28"/>
+          <w:szCs w:val="28"/>
+        </w:rPr>
+      </w:pPr>
+      <w:r>
+        <w:rPr>
+          <w:rFonts w:ascii="Times New Roman" w:hAnsi="Times New Roman" w:cs="Times New Roman"/>
+          <w:sz w:val="28"/>
+          <w:szCs w:val="28"/>
+        </w:rPr>
+        <w:t>These bluffs are as high as 3 m or more are heavily gullied</w:t>
+      </w:r>
+    </w:p>
+    <w:p>
+      <w:pPr>
+        <w:pStyle w:val="ListParagraph"/>
+        <w:numPr>
+          <w:ilvl w:val="0"/>
+          <w:numId w:val="38"/>
+        </w:numPr>
+        <w:rPr>
+          <w:rFonts w:ascii="Times New Roman" w:hAnsi="Times New Roman" w:cs="Times New Roman"/>
+          <w:sz w:val="28"/>
+          <w:szCs w:val="28"/>
+        </w:rPr>
+      </w:pPr>
+      <w:r>
+        <w:rPr>
+          <w:rFonts w:ascii="Times New Roman" w:hAnsi="Times New Roman" w:cs="Times New Roman"/>
+          <w:sz w:val="28"/>
+          <w:szCs w:val="28"/>
+        </w:rPr>
+        <w:t xml:space="preserve">The khadar belt known as </w:t>
+      </w:r>
+      <w:r>
+        <w:rPr>
+          <w:rFonts w:ascii="Times New Roman" w:hAnsi="Times New Roman" w:cs="Times New Roman"/>
+          <w:b/>
+          <w:bCs/>
+          <w:sz w:val="28"/>
+          <w:szCs w:val="28"/>
+        </w:rPr>
+        <w:t>B</w:t>
+      </w:r>
+      <w:r>
+        <w:rPr>
+          <w:rFonts w:ascii="Times New Roman" w:hAnsi="Times New Roman" w:cs="Times New Roman"/>
+          <w:b/>
+          <w:bCs/>
+          <w:sz w:val="28"/>
+          <w:szCs w:val="28"/>
+        </w:rPr>
+        <w:t>et lands</w:t>
       </w:r>
       <w:r>
         <w:rPr>
@@ -9097,6 +9131,1035 @@
           <w:u w:val="single"/>
         </w:rPr>
         <w:t>The Ganga Plain</w:t>
+      </w:r>
+    </w:p>
+    <w:p>
+      <w:pPr>
+        <w:rPr>
+          <w:rFonts w:ascii="Times New Roman" w:hAnsi="Times New Roman" w:cs="Times New Roman"/>
+          <w:sz w:val="32"/>
+          <w:szCs w:val="32"/>
+          <w:u w:val="single"/>
+        </w:rPr>
+      </w:pPr>
+      <w:r>
+        <w:rPr>
+          <w:rFonts w:ascii="Times New Roman" w:hAnsi="Times New Roman" w:cs="Times New Roman"/>
+          <w:sz w:val="32"/>
+          <w:szCs w:val="32"/>
+        </w:rPr>
+        <w:t xml:space="preserve">3.3.3.1. </w:t>
+      </w:r>
+      <w:r>
+        <w:rPr>
+          <w:rFonts w:ascii="Times New Roman" w:hAnsi="Times New Roman" w:cs="Times New Roman"/>
+          <w:sz w:val="32"/>
+          <w:szCs w:val="32"/>
+          <w:u w:val="single"/>
+        </w:rPr>
+        <w:t>Introduction and Subdivision</w:t>
+      </w:r>
+    </w:p>
+    <w:p>
+      <w:pPr>
+        <w:pStyle w:val="ListParagraph"/>
+        <w:numPr>
+          <w:ilvl w:val="0"/>
+          <w:numId w:val="39"/>
+        </w:numPr>
+        <w:rPr>
+          <w:rFonts w:ascii="Times New Roman" w:hAnsi="Times New Roman" w:cs="Times New Roman"/>
+          <w:sz w:val="28"/>
+          <w:szCs w:val="28"/>
+        </w:rPr>
+      </w:pPr>
+      <w:r>
+        <w:rPr>
+          <w:rFonts w:ascii="Times New Roman" w:hAnsi="Times New Roman" w:cs="Times New Roman"/>
+          <w:sz w:val="28"/>
+          <w:szCs w:val="28"/>
+        </w:rPr>
+        <w:t>Largest unit of the great plain of India covering 3.75 lakh Km</w:t>
+      </w:r>
+      <w:r>
+        <w:rPr>
+          <w:rFonts w:ascii="Times New Roman" w:hAnsi="Times New Roman" w:cs="Times New Roman"/>
+          <w:sz w:val="28"/>
+          <w:szCs w:val="28"/>
+          <w:vertAlign w:val="superscript"/>
+        </w:rPr>
+        <w:t>2</w:t>
+      </w:r>
+    </w:p>
+    <w:p>
+      <w:pPr>
+        <w:pStyle w:val="ListParagraph"/>
+        <w:numPr>
+          <w:ilvl w:val="0"/>
+          <w:numId w:val="39"/>
+        </w:numPr>
+        <w:rPr>
+          <w:rFonts w:ascii="Times New Roman" w:hAnsi="Times New Roman" w:cs="Times New Roman"/>
+          <w:sz w:val="28"/>
+          <w:szCs w:val="28"/>
+        </w:rPr>
+      </w:pPr>
+      <w:r>
+        <w:rPr>
+          <w:rFonts w:ascii="Times New Roman" w:hAnsi="Times New Roman" w:cs="Times New Roman"/>
+          <w:sz w:val="28"/>
+          <w:szCs w:val="28"/>
+        </w:rPr>
+        <w:t>The Ganga and its large number of tributaries have brought large amount of alluvium from the mountains and deposited it here to form extensive plains.</w:t>
+      </w:r>
+    </w:p>
+    <w:p>
+      <w:pPr>
+        <w:pStyle w:val="ListParagraph"/>
+        <w:numPr>
+          <w:ilvl w:val="0"/>
+          <w:numId w:val="39"/>
+        </w:numPr>
+        <w:rPr>
+          <w:rFonts w:ascii="Times New Roman" w:hAnsi="Times New Roman" w:cs="Times New Roman"/>
+          <w:sz w:val="28"/>
+          <w:szCs w:val="28"/>
+        </w:rPr>
+      </w:pPr>
+      <w:r>
+        <w:rPr>
+          <w:rFonts w:ascii="Times New Roman" w:hAnsi="Times New Roman" w:cs="Times New Roman"/>
+          <w:sz w:val="28"/>
+          <w:szCs w:val="28"/>
+        </w:rPr>
+        <w:lastRenderedPageBreak/>
+        <w:t>The peninsular rivers which have merged in to Ganga such as Chambal, Betwa, Ken have also contributed in the building of this plain</w:t>
+      </w:r>
+    </w:p>
+    <w:p>
+      <w:pPr>
+        <w:pStyle w:val="ListParagraph"/>
+        <w:numPr>
+          <w:ilvl w:val="0"/>
+          <w:numId w:val="39"/>
+        </w:numPr>
+        <w:rPr>
+          <w:rFonts w:ascii="Times New Roman" w:hAnsi="Times New Roman" w:cs="Times New Roman"/>
+          <w:sz w:val="28"/>
+          <w:szCs w:val="28"/>
+        </w:rPr>
+      </w:pPr>
+      <w:r>
+        <w:rPr>
+          <w:rFonts w:ascii="Times New Roman" w:hAnsi="Times New Roman" w:cs="Times New Roman"/>
+          <w:sz w:val="28"/>
+          <w:szCs w:val="28"/>
+        </w:rPr>
+        <w:t>The plain can be subdivided into 3 sections</w:t>
+      </w:r>
+    </w:p>
+    <w:p>
+      <w:pPr>
+        <w:pStyle w:val="ListParagraph"/>
+        <w:numPr>
+          <w:ilvl w:val="1"/>
+          <w:numId w:val="39"/>
+        </w:numPr>
+        <w:rPr>
+          <w:rFonts w:ascii="Times New Roman" w:hAnsi="Times New Roman" w:cs="Times New Roman"/>
+          <w:sz w:val="28"/>
+          <w:szCs w:val="28"/>
+        </w:rPr>
+      </w:pPr>
+      <w:r>
+        <w:rPr>
+          <w:rFonts w:ascii="Times New Roman" w:hAnsi="Times New Roman" w:cs="Times New Roman"/>
+          <w:sz w:val="28"/>
+          <w:szCs w:val="28"/>
+        </w:rPr>
+        <w:t>The Upper Ganga Plain</w:t>
+      </w:r>
+    </w:p>
+    <w:p>
+      <w:pPr>
+        <w:pStyle w:val="ListParagraph"/>
+        <w:numPr>
+          <w:ilvl w:val="1"/>
+          <w:numId w:val="39"/>
+        </w:numPr>
+        <w:rPr>
+          <w:rFonts w:ascii="Times New Roman" w:hAnsi="Times New Roman" w:cs="Times New Roman"/>
+          <w:sz w:val="28"/>
+          <w:szCs w:val="28"/>
+        </w:rPr>
+      </w:pPr>
+      <w:r>
+        <w:rPr>
+          <w:rFonts w:ascii="Times New Roman" w:hAnsi="Times New Roman" w:cs="Times New Roman"/>
+          <w:sz w:val="28"/>
+          <w:szCs w:val="28"/>
+        </w:rPr>
+        <w:t>The Middle Ganga Plain</w:t>
+      </w:r>
+    </w:p>
+    <w:p>
+      <w:pPr>
+        <w:pStyle w:val="ListParagraph"/>
+        <w:numPr>
+          <w:ilvl w:val="1"/>
+          <w:numId w:val="39"/>
+        </w:numPr>
+        <w:rPr>
+          <w:rFonts w:ascii="Times New Roman" w:hAnsi="Times New Roman" w:cs="Times New Roman"/>
+          <w:sz w:val="28"/>
+          <w:szCs w:val="28"/>
+        </w:rPr>
+      </w:pPr>
+      <w:r>
+        <w:rPr>
+          <w:rFonts w:ascii="Times New Roman" w:hAnsi="Times New Roman" w:cs="Times New Roman"/>
+          <w:sz w:val="28"/>
+          <w:szCs w:val="28"/>
+        </w:rPr>
+        <w:t>The Lower Ganga Plain</w:t>
+      </w:r>
+    </w:p>
+    <w:p>
+      <w:pPr>
+        <w:rPr>
+          <w:rFonts w:ascii="Times New Roman" w:hAnsi="Times New Roman" w:cs="Times New Roman"/>
+          <w:sz w:val="32"/>
+          <w:szCs w:val="32"/>
+          <w:u w:val="single"/>
+        </w:rPr>
+      </w:pPr>
+      <w:r>
+        <w:rPr>
+          <w:rFonts w:ascii="Times New Roman" w:hAnsi="Times New Roman" w:cs="Times New Roman"/>
+          <w:sz w:val="32"/>
+          <w:szCs w:val="32"/>
+        </w:rPr>
+        <w:t>3.3.3.2.</w:t>
+      </w:r>
+      <w:r>
+        <w:rPr>
+          <w:rFonts w:ascii="Times New Roman" w:hAnsi="Times New Roman" w:cs="Times New Roman"/>
+          <w:sz w:val="32"/>
+          <w:szCs w:val="32"/>
+        </w:rPr>
+        <w:t xml:space="preserve"> </w:t>
+      </w:r>
+      <w:r>
+        <w:rPr>
+          <w:rFonts w:ascii="Times New Roman" w:hAnsi="Times New Roman" w:cs="Times New Roman"/>
+          <w:sz w:val="32"/>
+          <w:szCs w:val="32"/>
+          <w:u w:val="single"/>
+        </w:rPr>
+        <w:t>The Upper Ganga Plain</w:t>
+      </w:r>
+    </w:p>
+    <w:p>
+      <w:pPr>
+        <w:pStyle w:val="ListParagraph"/>
+        <w:numPr>
+          <w:ilvl w:val="0"/>
+          <w:numId w:val="40"/>
+        </w:numPr>
+        <w:rPr>
+          <w:rFonts w:ascii="Times New Roman" w:hAnsi="Times New Roman" w:cs="Times New Roman"/>
+          <w:sz w:val="28"/>
+          <w:szCs w:val="28"/>
+        </w:rPr>
+      </w:pPr>
+      <w:r>
+        <w:rPr>
+          <w:rFonts w:ascii="Times New Roman" w:hAnsi="Times New Roman" w:cs="Times New Roman"/>
+          <w:sz w:val="28"/>
+          <w:szCs w:val="28"/>
+        </w:rPr>
+        <w:t>Yamuna is its western border</w:t>
+      </w:r>
+    </w:p>
+    <w:p>
+      <w:pPr>
+        <w:pStyle w:val="ListParagraph"/>
+        <w:numPr>
+          <w:ilvl w:val="0"/>
+          <w:numId w:val="40"/>
+        </w:numPr>
+        <w:rPr>
+          <w:rFonts w:ascii="Times New Roman" w:hAnsi="Times New Roman" w:cs="Times New Roman"/>
+          <w:sz w:val="28"/>
+          <w:szCs w:val="28"/>
+        </w:rPr>
+      </w:pPr>
+      <w:r>
+        <w:rPr>
+          <w:rFonts w:ascii="Times New Roman" w:hAnsi="Times New Roman" w:cs="Times New Roman"/>
+          <w:sz w:val="28"/>
+          <w:szCs w:val="28"/>
+        </w:rPr>
+        <w:t>100m contour line is considered to be its eastern demarcation</w:t>
+      </w:r>
+    </w:p>
+    <w:p>
+      <w:pPr>
+        <w:pStyle w:val="ListParagraph"/>
+        <w:numPr>
+          <w:ilvl w:val="0"/>
+          <w:numId w:val="40"/>
+        </w:numPr>
+        <w:rPr>
+          <w:rFonts w:ascii="Times New Roman" w:hAnsi="Times New Roman" w:cs="Times New Roman"/>
+          <w:sz w:val="28"/>
+          <w:szCs w:val="28"/>
+        </w:rPr>
+      </w:pPr>
+      <w:r>
+        <w:rPr>
+          <w:rFonts w:ascii="Times New Roman" w:hAnsi="Times New Roman" w:cs="Times New Roman"/>
+          <w:sz w:val="28"/>
+          <w:szCs w:val="28"/>
+        </w:rPr>
+        <w:t>500 Km long in the east west direction and 380 km wide in north-south direction</w:t>
+      </w:r>
+    </w:p>
+    <w:p>
+      <w:pPr>
+        <w:pStyle w:val="ListParagraph"/>
+        <w:numPr>
+          <w:ilvl w:val="0"/>
+          <w:numId w:val="40"/>
+        </w:numPr>
+        <w:rPr>
+          <w:rFonts w:ascii="Times New Roman" w:hAnsi="Times New Roman" w:cs="Times New Roman"/>
+          <w:sz w:val="28"/>
+          <w:szCs w:val="28"/>
+        </w:rPr>
+      </w:pPr>
+      <w:r>
+        <w:rPr>
+          <w:rFonts w:ascii="Times New Roman" w:hAnsi="Times New Roman" w:cs="Times New Roman"/>
+          <w:sz w:val="28"/>
+          <w:szCs w:val="28"/>
+        </w:rPr>
+        <w:t>Elevation varies from 100-300 m</w:t>
+      </w:r>
+    </w:p>
+    <w:p>
+      <w:pPr>
+        <w:pStyle w:val="ListParagraph"/>
+        <w:numPr>
+          <w:ilvl w:val="0"/>
+          <w:numId w:val="40"/>
+        </w:numPr>
+        <w:rPr>
+          <w:rFonts w:ascii="Times New Roman" w:hAnsi="Times New Roman" w:cs="Times New Roman"/>
+          <w:sz w:val="28"/>
+          <w:szCs w:val="28"/>
+        </w:rPr>
+      </w:pPr>
+      <w:r>
+        <w:rPr>
+          <w:rFonts w:ascii="Times New Roman" w:hAnsi="Times New Roman" w:cs="Times New Roman"/>
+          <w:sz w:val="28"/>
+          <w:szCs w:val="28"/>
+        </w:rPr>
+        <w:t>The plain is drained by Ganga and its tributaries i.e. Yamuna, Ram Ganga, Sarda, Gomati, and Ghaghara rivers.</w:t>
+      </w:r>
+    </w:p>
+    <w:p>
+      <w:pPr>
+        <w:pStyle w:val="ListParagraph"/>
+        <w:numPr>
+          <w:ilvl w:val="0"/>
+          <w:numId w:val="40"/>
+        </w:numPr>
+        <w:rPr>
+          <w:rFonts w:ascii="Times New Roman" w:hAnsi="Times New Roman" w:cs="Times New Roman"/>
+          <w:sz w:val="28"/>
+          <w:szCs w:val="28"/>
+        </w:rPr>
+      </w:pPr>
+      <w:r>
+        <w:rPr>
+          <w:rFonts w:ascii="Times New Roman" w:hAnsi="Times New Roman" w:cs="Times New Roman"/>
+          <w:sz w:val="28"/>
+          <w:szCs w:val="28"/>
+        </w:rPr>
+        <w:t xml:space="preserve">Monotony of this flat featureless plain is broken by the </w:t>
+      </w:r>
+      <w:proofErr w:type="spellStart"/>
+      <w:r>
+        <w:rPr>
+          <w:rFonts w:ascii="Times New Roman" w:hAnsi="Times New Roman" w:cs="Times New Roman"/>
+          <w:sz w:val="28"/>
+          <w:szCs w:val="28"/>
+        </w:rPr>
+        <w:t>tarai-bhabar</w:t>
+      </w:r>
+      <w:proofErr w:type="spellEnd"/>
+      <w:r>
+        <w:rPr>
+          <w:rFonts w:ascii="Times New Roman" w:hAnsi="Times New Roman" w:cs="Times New Roman"/>
+          <w:sz w:val="28"/>
+          <w:szCs w:val="28"/>
+        </w:rPr>
+        <w:t xml:space="preserve"> submonate belt.</w:t>
+      </w:r>
+    </w:p>
+    <w:p>
+      <w:pPr>
+        <w:pStyle w:val="ListParagraph"/>
+        <w:numPr>
+          <w:ilvl w:val="0"/>
+          <w:numId w:val="40"/>
+        </w:numPr>
+        <w:rPr>
+          <w:rFonts w:ascii="Times New Roman" w:hAnsi="Times New Roman" w:cs="Times New Roman"/>
+          <w:sz w:val="28"/>
+          <w:szCs w:val="28"/>
+        </w:rPr>
+      </w:pPr>
+      <w:r>
+        <w:rPr>
+          <w:rFonts w:ascii="Times New Roman" w:hAnsi="Times New Roman" w:cs="Times New Roman"/>
+          <w:sz w:val="28"/>
+          <w:szCs w:val="28"/>
+        </w:rPr>
+        <w:t>River bluffs, ox-bow lakes, river meanders, abandoned river courses, sandy stretches (</w:t>
+      </w:r>
+      <w:proofErr w:type="spellStart"/>
+      <w:r>
+        <w:rPr>
+          <w:rFonts w:ascii="Times New Roman" w:hAnsi="Times New Roman" w:cs="Times New Roman"/>
+          <w:sz w:val="28"/>
+          <w:szCs w:val="28"/>
+        </w:rPr>
+        <w:t>Bhurs</w:t>
+      </w:r>
+      <w:proofErr w:type="spellEnd"/>
+      <w:r>
+        <w:rPr>
+          <w:rFonts w:ascii="Times New Roman" w:hAnsi="Times New Roman" w:cs="Times New Roman"/>
+          <w:sz w:val="28"/>
+          <w:szCs w:val="28"/>
+        </w:rPr>
+        <w:t>) are its main features</w:t>
+      </w:r>
+    </w:p>
+    <w:p>
+      <w:pPr>
+        <w:pStyle w:val="ListParagraph"/>
+        <w:numPr>
+          <w:ilvl w:val="0"/>
+          <w:numId w:val="40"/>
+        </w:numPr>
+        <w:rPr>
+          <w:rFonts w:ascii="Times New Roman" w:hAnsi="Times New Roman" w:cs="Times New Roman"/>
+          <w:sz w:val="28"/>
+          <w:szCs w:val="28"/>
+        </w:rPr>
+      </w:pPr>
+      <w:r>
+        <w:rPr>
+          <w:rFonts w:ascii="Times New Roman" w:hAnsi="Times New Roman" w:cs="Times New Roman"/>
+          <w:sz w:val="28"/>
+          <w:szCs w:val="28"/>
+        </w:rPr>
+        <w:t xml:space="preserve">Western part of the plain consists of the higher </w:t>
+      </w:r>
+      <w:r>
+        <w:rPr>
+          <w:rFonts w:ascii="Times New Roman" w:hAnsi="Times New Roman" w:cs="Times New Roman"/>
+          <w:b/>
+          <w:bCs/>
+          <w:sz w:val="28"/>
+          <w:szCs w:val="28"/>
+        </w:rPr>
+        <w:t>Ganga-Yamuna doab</w:t>
+      </w:r>
+    </w:p>
+    <w:p>
+      <w:pPr>
+        <w:pStyle w:val="ListParagraph"/>
+        <w:numPr>
+          <w:ilvl w:val="0"/>
+          <w:numId w:val="40"/>
+        </w:numPr>
+        <w:rPr>
+          <w:rFonts w:ascii="Times New Roman" w:hAnsi="Times New Roman" w:cs="Times New Roman"/>
+          <w:sz w:val="28"/>
+          <w:szCs w:val="28"/>
+        </w:rPr>
+      </w:pPr>
+      <w:r>
+        <w:rPr>
+          <w:rFonts w:ascii="Times New Roman" w:hAnsi="Times New Roman" w:cs="Times New Roman"/>
+          <w:sz w:val="28"/>
+          <w:szCs w:val="28"/>
+        </w:rPr>
+        <w:t xml:space="preserve">East of this doab lies the low </w:t>
+      </w:r>
+      <w:r>
+        <w:rPr>
+          <w:rFonts w:ascii="Times New Roman" w:hAnsi="Times New Roman" w:cs="Times New Roman"/>
+          <w:b/>
+          <w:bCs/>
+          <w:sz w:val="28"/>
+          <w:szCs w:val="28"/>
+        </w:rPr>
+        <w:t>Rohilkhand plains</w:t>
+      </w:r>
+      <w:r>
+        <w:rPr>
+          <w:rFonts w:ascii="Times New Roman" w:hAnsi="Times New Roman" w:cs="Times New Roman"/>
+          <w:sz w:val="28"/>
+          <w:szCs w:val="28"/>
+        </w:rPr>
+        <w:t xml:space="preserve"> which merge into </w:t>
+      </w:r>
+      <w:r>
+        <w:rPr>
+          <w:rFonts w:ascii="Times New Roman" w:hAnsi="Times New Roman" w:cs="Times New Roman"/>
+          <w:b/>
+          <w:bCs/>
+          <w:sz w:val="28"/>
+          <w:szCs w:val="28"/>
+        </w:rPr>
+        <w:t>Avadh plains</w:t>
+      </w:r>
+      <w:r>
+        <w:rPr>
+          <w:rFonts w:ascii="Times New Roman" w:hAnsi="Times New Roman" w:cs="Times New Roman"/>
+          <w:sz w:val="28"/>
+          <w:szCs w:val="28"/>
+        </w:rPr>
+        <w:t xml:space="preserve"> further east</w:t>
+      </w:r>
+    </w:p>
+    <w:p>
+      <w:pPr>
+        <w:pStyle w:val="ListParagraph"/>
+        <w:numPr>
+          <w:ilvl w:val="0"/>
+          <w:numId w:val="40"/>
+        </w:numPr>
+        <w:rPr>
+          <w:rFonts w:ascii="Times New Roman" w:hAnsi="Times New Roman" w:cs="Times New Roman"/>
+          <w:sz w:val="28"/>
+          <w:szCs w:val="28"/>
+        </w:rPr>
+      </w:pPr>
+      <w:r>
+        <w:rPr>
+          <w:rFonts w:ascii="Times New Roman" w:hAnsi="Times New Roman" w:cs="Times New Roman"/>
+          <w:sz w:val="28"/>
+          <w:szCs w:val="28"/>
+        </w:rPr>
+        <w:t>Ghaghara is the main stream of the Avadh plains</w:t>
+      </w:r>
+    </w:p>
+    <w:p>
+      <w:pPr>
+        <w:rPr>
+          <w:rFonts w:ascii="Times New Roman" w:hAnsi="Times New Roman" w:cs="Times New Roman"/>
+          <w:sz w:val="32"/>
+          <w:szCs w:val="32"/>
+          <w:u w:val="single"/>
+        </w:rPr>
+      </w:pPr>
+      <w:r>
+        <w:rPr>
+          <w:rFonts w:ascii="Times New Roman" w:hAnsi="Times New Roman" w:cs="Times New Roman"/>
+          <w:sz w:val="32"/>
+          <w:szCs w:val="32"/>
+        </w:rPr>
+        <w:t xml:space="preserve">3.3.3.3. </w:t>
+      </w:r>
+      <w:r>
+        <w:rPr>
+          <w:rFonts w:ascii="Times New Roman" w:hAnsi="Times New Roman" w:cs="Times New Roman"/>
+          <w:sz w:val="32"/>
+          <w:szCs w:val="32"/>
+          <w:u w:val="single"/>
+        </w:rPr>
+        <w:t>The Middle Ganga Plain</w:t>
+      </w:r>
+    </w:p>
+    <w:p>
+      <w:pPr>
+        <w:pStyle w:val="ListParagraph"/>
+        <w:numPr>
+          <w:ilvl w:val="0"/>
+          <w:numId w:val="41"/>
+        </w:numPr>
+        <w:rPr>
+          <w:rFonts w:ascii="Times New Roman" w:hAnsi="Times New Roman" w:cs="Times New Roman"/>
+          <w:sz w:val="28"/>
+          <w:szCs w:val="28"/>
+        </w:rPr>
+      </w:pPr>
+      <w:r>
+        <w:rPr>
+          <w:rFonts w:ascii="Times New Roman" w:hAnsi="Times New Roman" w:cs="Times New Roman"/>
+          <w:sz w:val="28"/>
+          <w:szCs w:val="28"/>
+        </w:rPr>
+        <w:t>Lies to the east of the Upper Ganga plains</w:t>
+      </w:r>
+    </w:p>
+    <w:p>
+      <w:pPr>
+        <w:pStyle w:val="ListParagraph"/>
+        <w:numPr>
+          <w:ilvl w:val="0"/>
+          <w:numId w:val="41"/>
+        </w:numPr>
+        <w:rPr>
+          <w:rFonts w:ascii="Times New Roman" w:hAnsi="Times New Roman" w:cs="Times New Roman"/>
+          <w:sz w:val="28"/>
+          <w:szCs w:val="28"/>
+        </w:rPr>
+      </w:pPr>
+      <w:r>
+        <w:rPr>
+          <w:rFonts w:ascii="Times New Roman" w:hAnsi="Times New Roman" w:cs="Times New Roman"/>
+          <w:sz w:val="28"/>
+          <w:szCs w:val="28"/>
+        </w:rPr>
+        <w:t>Occupies the Eastern part of Uttar Pradesh and Bihar</w:t>
+      </w:r>
+    </w:p>
+    <w:p>
+      <w:pPr>
+        <w:pStyle w:val="ListParagraph"/>
+        <w:numPr>
+          <w:ilvl w:val="0"/>
+          <w:numId w:val="41"/>
+        </w:numPr>
+        <w:rPr>
+          <w:rFonts w:ascii="Times New Roman" w:hAnsi="Times New Roman" w:cs="Times New Roman"/>
+          <w:sz w:val="28"/>
+          <w:szCs w:val="28"/>
+        </w:rPr>
+      </w:pPr>
+      <w:r>
+        <w:rPr>
+          <w:rFonts w:ascii="Times New Roman" w:hAnsi="Times New Roman" w:cs="Times New Roman"/>
+          <w:sz w:val="28"/>
+          <w:szCs w:val="28"/>
+        </w:rPr>
+        <w:t>Eastern boundary of this region is ill-defined</w:t>
+      </w:r>
+    </w:p>
+    <w:p>
+      <w:pPr>
+        <w:pStyle w:val="ListParagraph"/>
+        <w:numPr>
+          <w:ilvl w:val="0"/>
+          <w:numId w:val="41"/>
+        </w:numPr>
+        <w:rPr>
+          <w:rFonts w:ascii="Times New Roman" w:hAnsi="Times New Roman" w:cs="Times New Roman"/>
+          <w:sz w:val="28"/>
+          <w:szCs w:val="28"/>
+        </w:rPr>
+      </w:pPr>
+      <w:r>
+        <w:rPr>
+          <w:rFonts w:ascii="Times New Roman" w:hAnsi="Times New Roman" w:cs="Times New Roman"/>
+          <w:sz w:val="28"/>
+          <w:szCs w:val="28"/>
+        </w:rPr>
+        <w:t>Vey low plain not exceeding 150 m in elevation</w:t>
+      </w:r>
+    </w:p>
+    <w:p>
+      <w:pPr>
+        <w:pStyle w:val="ListParagraph"/>
+        <w:numPr>
+          <w:ilvl w:val="0"/>
+          <w:numId w:val="41"/>
+        </w:numPr>
+        <w:rPr>
+          <w:rFonts w:ascii="Times New Roman" w:hAnsi="Times New Roman" w:cs="Times New Roman"/>
+          <w:sz w:val="28"/>
+          <w:szCs w:val="28"/>
+        </w:rPr>
+      </w:pPr>
+      <w:r>
+        <w:rPr>
+          <w:rFonts w:ascii="Times New Roman" w:hAnsi="Times New Roman" w:cs="Times New Roman"/>
+          <w:sz w:val="28"/>
+          <w:szCs w:val="28"/>
+        </w:rPr>
+        <w:t>Drained by Ghaghara, Gandak, Kosi rivers</w:t>
+      </w:r>
+    </w:p>
+    <w:p>
+      <w:pPr>
+        <w:pStyle w:val="ListParagraph"/>
+        <w:numPr>
+          <w:ilvl w:val="0"/>
+          <w:numId w:val="41"/>
+        </w:numPr>
+        <w:rPr>
+          <w:rFonts w:ascii="Times New Roman" w:hAnsi="Times New Roman" w:cs="Times New Roman"/>
+          <w:sz w:val="28"/>
+          <w:szCs w:val="28"/>
+        </w:rPr>
+      </w:pPr>
+      <w:r>
+        <w:rPr>
+          <w:rFonts w:ascii="Times New Roman" w:hAnsi="Times New Roman" w:cs="Times New Roman"/>
+          <w:sz w:val="28"/>
+          <w:szCs w:val="28"/>
+        </w:rPr>
+        <w:t xml:space="preserve">Marked by local prominences like levees, bluffs, oxbow-lakes, marshes, </w:t>
+      </w:r>
+      <w:proofErr w:type="spellStart"/>
+      <w:r>
+        <w:rPr>
+          <w:rFonts w:ascii="Times New Roman" w:hAnsi="Times New Roman" w:cs="Times New Roman"/>
+          <w:sz w:val="28"/>
+          <w:szCs w:val="28"/>
+        </w:rPr>
+        <w:t>tals</w:t>
+      </w:r>
+      <w:proofErr w:type="spellEnd"/>
+      <w:r>
+        <w:rPr>
+          <w:rFonts w:ascii="Times New Roman" w:hAnsi="Times New Roman" w:cs="Times New Roman"/>
+          <w:sz w:val="28"/>
+          <w:szCs w:val="28"/>
+        </w:rPr>
+        <w:t>, ravines etc.</w:t>
+      </w:r>
+    </w:p>
+    <w:p>
+      <w:pPr>
+        <w:pStyle w:val="ListParagraph"/>
+        <w:numPr>
+          <w:ilvl w:val="0"/>
+          <w:numId w:val="41"/>
+        </w:numPr>
+        <w:rPr>
+          <w:rFonts w:ascii="Times New Roman" w:hAnsi="Times New Roman" w:cs="Times New Roman"/>
+          <w:sz w:val="28"/>
+          <w:szCs w:val="28"/>
+        </w:rPr>
+      </w:pPr>
+      <w:r>
+        <w:rPr>
+          <w:rFonts w:ascii="Times New Roman" w:hAnsi="Times New Roman" w:cs="Times New Roman"/>
+          <w:sz w:val="28"/>
+          <w:szCs w:val="28"/>
+        </w:rPr>
+        <w:t>‘</w:t>
+      </w:r>
+      <w:proofErr w:type="spellStart"/>
+      <w:r>
+        <w:rPr>
+          <w:rFonts w:ascii="Times New Roman" w:hAnsi="Times New Roman" w:cs="Times New Roman"/>
+          <w:sz w:val="28"/>
+          <w:szCs w:val="28"/>
+        </w:rPr>
+        <w:t>Kankar</w:t>
+      </w:r>
+      <w:proofErr w:type="spellEnd"/>
+      <w:r>
+        <w:rPr>
+          <w:rFonts w:ascii="Times New Roman" w:hAnsi="Times New Roman" w:cs="Times New Roman"/>
+          <w:sz w:val="28"/>
+          <w:szCs w:val="28"/>
+        </w:rPr>
+        <w:t>’ formations are less here due to preponderance of Khadar</w:t>
+      </w:r>
+    </w:p>
+    <w:p>
+      <w:pPr>
+        <w:pStyle w:val="ListParagraph"/>
+        <w:numPr>
+          <w:ilvl w:val="0"/>
+          <w:numId w:val="41"/>
+        </w:numPr>
+        <w:rPr>
+          <w:rFonts w:ascii="Times New Roman" w:hAnsi="Times New Roman" w:cs="Times New Roman"/>
+          <w:sz w:val="28"/>
+          <w:szCs w:val="28"/>
+        </w:rPr>
+      </w:pPr>
+      <w:r>
+        <w:rPr>
+          <w:rFonts w:ascii="Times New Roman" w:hAnsi="Times New Roman" w:cs="Times New Roman"/>
+          <w:sz w:val="28"/>
+          <w:szCs w:val="28"/>
+        </w:rPr>
+        <w:t>Almost all rivers keep shifting the</w:t>
+      </w:r>
+      <w:r>
+        <w:rPr>
+          <w:rFonts w:ascii="Times New Roman" w:hAnsi="Times New Roman" w:cs="Times New Roman"/>
+          <w:sz w:val="28"/>
+          <w:szCs w:val="28"/>
+        </w:rPr>
+        <w:t>i</w:t>
+      </w:r>
+      <w:r>
+        <w:rPr>
+          <w:rFonts w:ascii="Times New Roman" w:hAnsi="Times New Roman" w:cs="Times New Roman"/>
+          <w:sz w:val="28"/>
+          <w:szCs w:val="28"/>
+        </w:rPr>
+        <w:t>r courses, making this region prone to flooding.</w:t>
+      </w:r>
+    </w:p>
+    <w:p>
+      <w:pPr>
+        <w:pStyle w:val="ListParagraph"/>
+        <w:numPr>
+          <w:ilvl w:val="0"/>
+          <w:numId w:val="41"/>
+        </w:numPr>
+        <w:rPr>
+          <w:rFonts w:ascii="Times New Roman" w:hAnsi="Times New Roman" w:cs="Times New Roman"/>
+          <w:sz w:val="28"/>
+          <w:szCs w:val="28"/>
+        </w:rPr>
+      </w:pPr>
+      <w:r>
+        <w:rPr>
+          <w:rFonts w:ascii="Times New Roman" w:hAnsi="Times New Roman" w:cs="Times New Roman"/>
+          <w:sz w:val="28"/>
+          <w:szCs w:val="28"/>
+        </w:rPr>
+        <w:lastRenderedPageBreak/>
+        <w:t>Kosi river is called the ‘Sorrow of Bihar’.</w:t>
+      </w:r>
+    </w:p>
+    <w:p>
+      <w:pPr>
+        <w:pStyle w:val="ListParagraph"/>
+        <w:numPr>
+          <w:ilvl w:val="0"/>
+          <w:numId w:val="41"/>
+        </w:numPr>
+        <w:rPr>
+          <w:rFonts w:ascii="Times New Roman" w:hAnsi="Times New Roman" w:cs="Times New Roman"/>
+          <w:sz w:val="28"/>
+          <w:szCs w:val="28"/>
+        </w:rPr>
+      </w:pPr>
+      <w:r>
+        <w:rPr>
+          <w:rFonts w:ascii="Times New Roman" w:hAnsi="Times New Roman" w:cs="Times New Roman"/>
+          <w:sz w:val="28"/>
+          <w:szCs w:val="28"/>
+        </w:rPr>
+        <w:t>Several attempts to tame this river has been made by both India and Nepal.</w:t>
+      </w:r>
+    </w:p>
+    <w:p>
+      <w:pPr>
+        <w:pStyle w:val="ListParagraph"/>
+        <w:numPr>
+          <w:ilvl w:val="0"/>
+          <w:numId w:val="41"/>
+        </w:numPr>
+        <w:rPr>
+          <w:rFonts w:ascii="Times New Roman" w:hAnsi="Times New Roman" w:cs="Times New Roman"/>
+          <w:sz w:val="28"/>
+          <w:szCs w:val="28"/>
+        </w:rPr>
+      </w:pPr>
+      <w:r>
+        <w:rPr>
+          <w:rFonts w:ascii="Times New Roman" w:hAnsi="Times New Roman" w:cs="Times New Roman"/>
+          <w:sz w:val="28"/>
+          <w:szCs w:val="28"/>
+        </w:rPr>
+        <w:t>Major units of this plains are</w:t>
+      </w:r>
+    </w:p>
+    <w:p>
+      <w:pPr>
+        <w:pStyle w:val="ListParagraph"/>
+        <w:numPr>
+          <w:ilvl w:val="1"/>
+          <w:numId w:val="41"/>
+        </w:numPr>
+        <w:rPr>
+          <w:rFonts w:ascii="Times New Roman" w:hAnsi="Times New Roman" w:cs="Times New Roman"/>
+          <w:sz w:val="28"/>
+          <w:szCs w:val="28"/>
+        </w:rPr>
+      </w:pPr>
+      <w:r>
+        <w:rPr>
+          <w:rFonts w:ascii="Times New Roman" w:hAnsi="Times New Roman" w:cs="Times New Roman"/>
+          <w:sz w:val="28"/>
+          <w:szCs w:val="28"/>
+        </w:rPr>
+        <w:t>Ganga-Ghaghara doab</w:t>
+      </w:r>
+    </w:p>
+    <w:p>
+      <w:pPr>
+        <w:pStyle w:val="ListParagraph"/>
+        <w:numPr>
+          <w:ilvl w:val="1"/>
+          <w:numId w:val="41"/>
+        </w:numPr>
+        <w:rPr>
+          <w:rFonts w:ascii="Times New Roman" w:hAnsi="Times New Roman" w:cs="Times New Roman"/>
+          <w:sz w:val="28"/>
+          <w:szCs w:val="28"/>
+        </w:rPr>
+      </w:pPr>
+      <w:r>
+        <w:rPr>
+          <w:rFonts w:ascii="Times New Roman" w:hAnsi="Times New Roman" w:cs="Times New Roman"/>
+          <w:sz w:val="28"/>
+          <w:szCs w:val="28"/>
+        </w:rPr>
+        <w:t>Ghaghara-Gandak doab</w:t>
+      </w:r>
+    </w:p>
+    <w:p>
+      <w:pPr>
+        <w:pStyle w:val="ListParagraph"/>
+        <w:numPr>
+          <w:ilvl w:val="1"/>
+          <w:numId w:val="41"/>
+        </w:numPr>
+        <w:rPr>
+          <w:rFonts w:ascii="Times New Roman" w:hAnsi="Times New Roman" w:cs="Times New Roman"/>
+          <w:sz w:val="28"/>
+          <w:szCs w:val="28"/>
+        </w:rPr>
+      </w:pPr>
+      <w:r>
+        <w:rPr>
+          <w:rFonts w:ascii="Times New Roman" w:hAnsi="Times New Roman" w:cs="Times New Roman"/>
+          <w:sz w:val="28"/>
+          <w:szCs w:val="28"/>
+        </w:rPr>
+        <w:t xml:space="preserve">Gandak-Kosi doab </w:t>
+      </w:r>
+      <w:r>
+        <w:rPr>
+          <w:rFonts w:ascii="Times New Roman" w:hAnsi="Times New Roman" w:cs="Times New Roman"/>
+          <w:sz w:val="28"/>
+          <w:szCs w:val="28"/>
+        </w:rPr>
+        <w:t xml:space="preserve">or </w:t>
+      </w:r>
+      <w:r>
+        <w:rPr>
+          <w:rFonts w:ascii="Times New Roman" w:hAnsi="Times New Roman" w:cs="Times New Roman"/>
+          <w:b/>
+          <w:bCs/>
+          <w:sz w:val="28"/>
+          <w:szCs w:val="28"/>
+        </w:rPr>
+        <w:t>Mithila plain</w:t>
+      </w:r>
+    </w:p>
+    <w:p>
+      <w:pPr>
+        <w:pStyle w:val="ListParagraph"/>
+        <w:numPr>
+          <w:ilvl w:val="0"/>
+          <w:numId w:val="41"/>
+        </w:numPr>
+        <w:rPr>
+          <w:rFonts w:ascii="Times New Roman" w:hAnsi="Times New Roman" w:cs="Times New Roman"/>
+          <w:sz w:val="28"/>
+          <w:szCs w:val="28"/>
+        </w:rPr>
+      </w:pPr>
+      <w:r>
+        <w:rPr>
+          <w:rFonts w:ascii="Times New Roman" w:hAnsi="Times New Roman" w:cs="Times New Roman"/>
+          <w:sz w:val="28"/>
+          <w:szCs w:val="28"/>
+        </w:rPr>
+        <w:t>Some rivers join the Ganga from the South as well, Son being the most important</w:t>
+      </w:r>
+    </w:p>
+    <w:p>
+      <w:pPr>
+        <w:pStyle w:val="ListParagraph"/>
+        <w:numPr>
+          <w:ilvl w:val="0"/>
+          <w:numId w:val="41"/>
+        </w:numPr>
+        <w:rPr>
+          <w:rFonts w:ascii="Times New Roman" w:hAnsi="Times New Roman" w:cs="Times New Roman"/>
+          <w:sz w:val="28"/>
+          <w:szCs w:val="28"/>
+        </w:rPr>
+      </w:pPr>
+      <w:r>
+        <w:rPr>
+          <w:rFonts w:ascii="Times New Roman" w:hAnsi="Times New Roman" w:cs="Times New Roman"/>
+          <w:sz w:val="28"/>
+          <w:szCs w:val="28"/>
+        </w:rPr>
+        <w:t xml:space="preserve">East of Son river lies the </w:t>
+      </w:r>
+      <w:r>
+        <w:rPr>
+          <w:rFonts w:ascii="Times New Roman" w:hAnsi="Times New Roman" w:cs="Times New Roman"/>
+          <w:b/>
+          <w:bCs/>
+          <w:sz w:val="28"/>
+          <w:szCs w:val="28"/>
+        </w:rPr>
+        <w:t>Magadh plain</w:t>
+      </w:r>
+    </w:p>
+    <w:p>
+      <w:pPr>
+        <w:rPr>
+          <w:rFonts w:ascii="Times New Roman" w:hAnsi="Times New Roman" w:cs="Times New Roman"/>
+          <w:sz w:val="28"/>
+          <w:szCs w:val="28"/>
+        </w:rPr>
+      </w:pPr>
+      <w:r>
+        <w:rPr>
+          <w:rFonts w:ascii="Times New Roman" w:hAnsi="Times New Roman" w:cs="Times New Roman"/>
+          <w:sz w:val="32"/>
+          <w:szCs w:val="32"/>
+        </w:rPr>
+        <w:softHyphen/>
+      </w:r>
+      <w:r>
+        <w:rPr>
+          <w:rFonts w:ascii="Times New Roman" w:hAnsi="Times New Roman" w:cs="Times New Roman"/>
+          <w:sz w:val="32"/>
+          <w:szCs w:val="32"/>
+        </w:rPr>
+        <w:softHyphen/>
+      </w:r>
+      <w:r>
+        <w:rPr>
+          <w:rFonts w:ascii="Times New Roman" w:hAnsi="Times New Roman" w:cs="Times New Roman"/>
+          <w:sz w:val="28"/>
+          <w:szCs w:val="28"/>
+        </w:rPr>
+        <w:tab/>
+      </w:r>
+      <w:r>
+        <w:rPr>
+          <w:rFonts w:ascii="Times New Roman" w:hAnsi="Times New Roman" w:cs="Times New Roman"/>
+          <w:sz w:val="28"/>
+          <w:szCs w:val="28"/>
+        </w:rPr>
+        <w:tab/>
       </w:r>
     </w:p>
     <w:p>
@@ -11395,6 +12458,119 @@
     </w:lvl>
   </w:abstractNum>
   <w:abstractNum w:abstractNumId="20" w15:restartNumberingAfterBreak="0">
+    <w:nsid w:val="3D257C63"/>
+    <w:multiLevelType w:val="hybridMultilevel"/>
+    <w:tmpl w:val="79B0DF66"/>
+    <w:lvl w:ilvl="0" w:tplc="04090001">
+      <w:start w:val="1"/>
+      <w:numFmt w:val="bullet"/>
+      <w:lvlText w:val=""/>
+      <w:lvlJc w:val="left"/>
+      <w:pPr>
+        <w:ind w:left="1446" w:hanging="360"/>
+      </w:pPr>
+      <w:rPr>
+        <w:rFonts w:ascii="Symbol" w:hAnsi="Symbol" w:hint="default"/>
+      </w:rPr>
+    </w:lvl>
+    <w:lvl w:ilvl="1" w:tplc="04090005">
+      <w:start w:val="1"/>
+      <w:numFmt w:val="bullet"/>
+      <w:lvlText w:val=""/>
+      <w:lvlJc w:val="left"/>
+      <w:pPr>
+        <w:ind w:left="2166" w:hanging="360"/>
+      </w:pPr>
+      <w:rPr>
+        <w:rFonts w:ascii="Wingdings" w:hAnsi="Wingdings" w:hint="default"/>
+      </w:rPr>
+    </w:lvl>
+    <w:lvl w:ilvl="2" w:tplc="04090005" w:tentative="1">
+      <w:start w:val="1"/>
+      <w:numFmt w:val="bullet"/>
+      <w:lvlText w:val=""/>
+      <w:lvlJc w:val="left"/>
+      <w:pPr>
+        <w:ind w:left="2886" w:hanging="360"/>
+      </w:pPr>
+      <w:rPr>
+        <w:rFonts w:ascii="Wingdings" w:hAnsi="Wingdings" w:hint="default"/>
+      </w:rPr>
+    </w:lvl>
+    <w:lvl w:ilvl="3" w:tplc="04090001" w:tentative="1">
+      <w:start w:val="1"/>
+      <w:numFmt w:val="bullet"/>
+      <w:lvlText w:val=""/>
+      <w:lvlJc w:val="left"/>
+      <w:pPr>
+        <w:ind w:left="3606" w:hanging="360"/>
+      </w:pPr>
+      <w:rPr>
+        <w:rFonts w:ascii="Symbol" w:hAnsi="Symbol" w:hint="default"/>
+      </w:rPr>
+    </w:lvl>
+    <w:lvl w:ilvl="4" w:tplc="04090003" w:tentative="1">
+      <w:start w:val="1"/>
+      <w:numFmt w:val="bullet"/>
+      <w:lvlText w:val="o"/>
+      <w:lvlJc w:val="left"/>
+      <w:pPr>
+        <w:ind w:left="4326" w:hanging="360"/>
+      </w:pPr>
+      <w:rPr>
+        <w:rFonts w:ascii="Courier New" w:hAnsi="Courier New" w:cs="Courier New" w:hint="default"/>
+      </w:rPr>
+    </w:lvl>
+    <w:lvl w:ilvl="5" w:tplc="04090005" w:tentative="1">
+      <w:start w:val="1"/>
+      <w:numFmt w:val="bullet"/>
+      <w:lvlText w:val=""/>
+      <w:lvlJc w:val="left"/>
+      <w:pPr>
+        <w:ind w:left="5046" w:hanging="360"/>
+      </w:pPr>
+      <w:rPr>
+        <w:rFonts w:ascii="Wingdings" w:hAnsi="Wingdings" w:hint="default"/>
+      </w:rPr>
+    </w:lvl>
+    <w:lvl w:ilvl="6" w:tplc="04090001" w:tentative="1">
+      <w:start w:val="1"/>
+      <w:numFmt w:val="bullet"/>
+      <w:lvlText w:val=""/>
+      <w:lvlJc w:val="left"/>
+      <w:pPr>
+        <w:ind w:left="5766" w:hanging="360"/>
+      </w:pPr>
+      <w:rPr>
+        <w:rFonts w:ascii="Symbol" w:hAnsi="Symbol" w:hint="default"/>
+      </w:rPr>
+    </w:lvl>
+    <w:lvl w:ilvl="7" w:tplc="04090003" w:tentative="1">
+      <w:start w:val="1"/>
+      <w:numFmt w:val="bullet"/>
+      <w:lvlText w:val="o"/>
+      <w:lvlJc w:val="left"/>
+      <w:pPr>
+        <w:ind w:left="6486" w:hanging="360"/>
+      </w:pPr>
+      <w:rPr>
+        <w:rFonts w:ascii="Courier New" w:hAnsi="Courier New" w:cs="Courier New" w:hint="default"/>
+      </w:rPr>
+    </w:lvl>
+    <w:lvl w:ilvl="8" w:tplc="04090005" w:tentative="1">
+      <w:start w:val="1"/>
+      <w:numFmt w:val="bullet"/>
+      <w:lvlText w:val=""/>
+      <w:lvlJc w:val="left"/>
+      <w:pPr>
+        <w:ind w:left="7206" w:hanging="360"/>
+      </w:pPr>
+      <w:rPr>
+        <w:rFonts w:ascii="Wingdings" w:hAnsi="Wingdings" w:hint="default"/>
+      </w:rPr>
+    </w:lvl>
+  </w:abstractNum>
+  <w:abstractNum w:abstractNumId="21" w15:restartNumberingAfterBreak="0">
     <w:nsid w:val="3FC771FE"/>
     <w:multiLevelType w:val="hybridMultilevel"/>
     <w:tmpl w:val="CCF2DDF6"/>
@@ -11507,7 +12683,7 @@
       </w:rPr>
     </w:lvl>
   </w:abstractNum>
-  <w:abstractNum w:abstractNumId="21" w15:restartNumberingAfterBreak="0">
+  <w:abstractNum w:abstractNumId="22" w15:restartNumberingAfterBreak="0">
     <w:nsid w:val="462F2BB9"/>
     <w:multiLevelType w:val="hybridMultilevel"/>
     <w:tmpl w:val="21925140"/>
@@ -11620,7 +12796,7 @@
       </w:rPr>
     </w:lvl>
   </w:abstractNum>
-  <w:abstractNum w:abstractNumId="22" w15:restartNumberingAfterBreak="0">
+  <w:abstractNum w:abstractNumId="23" w15:restartNumberingAfterBreak="0">
     <w:nsid w:val="4E0E387E"/>
     <w:multiLevelType w:val="hybridMultilevel"/>
     <w:tmpl w:val="E49E22E4"/>
@@ -11733,7 +12909,7 @@
       </w:rPr>
     </w:lvl>
   </w:abstractNum>
-  <w:abstractNum w:abstractNumId="23" w15:restartNumberingAfterBreak="0">
+  <w:abstractNum w:abstractNumId="24" w15:restartNumberingAfterBreak="0">
     <w:nsid w:val="4E543F1C"/>
     <w:multiLevelType w:val="hybridMultilevel"/>
     <w:tmpl w:val="B7CEC730"/>
@@ -11846,7 +13022,7 @@
       </w:rPr>
     </w:lvl>
   </w:abstractNum>
-  <w:abstractNum w:abstractNumId="24" w15:restartNumberingAfterBreak="0">
+  <w:abstractNum w:abstractNumId="25" w15:restartNumberingAfterBreak="0">
     <w:nsid w:val="53220BA6"/>
     <w:multiLevelType w:val="hybridMultilevel"/>
     <w:tmpl w:val="0EB0FB16"/>
@@ -11959,7 +13135,233 @@
       </w:rPr>
     </w:lvl>
   </w:abstractNum>
-  <w:abstractNum w:abstractNumId="25" w15:restartNumberingAfterBreak="0">
+  <w:abstractNum w:abstractNumId="26" w15:restartNumberingAfterBreak="0">
+    <w:nsid w:val="532D3B98"/>
+    <w:multiLevelType w:val="hybridMultilevel"/>
+    <w:tmpl w:val="90F80388"/>
+    <w:lvl w:ilvl="0" w:tplc="04090001">
+      <w:start w:val="1"/>
+      <w:numFmt w:val="bullet"/>
+      <w:lvlText w:val=""/>
+      <w:lvlJc w:val="left"/>
+      <w:pPr>
+        <w:ind w:left="1446" w:hanging="360"/>
+      </w:pPr>
+      <w:rPr>
+        <w:rFonts w:ascii="Symbol" w:hAnsi="Symbol" w:hint="default"/>
+      </w:rPr>
+    </w:lvl>
+    <w:lvl w:ilvl="1" w:tplc="04090005">
+      <w:start w:val="1"/>
+      <w:numFmt w:val="bullet"/>
+      <w:lvlText w:val=""/>
+      <w:lvlJc w:val="left"/>
+      <w:pPr>
+        <w:ind w:left="2166" w:hanging="360"/>
+      </w:pPr>
+      <w:rPr>
+        <w:rFonts w:ascii="Wingdings" w:hAnsi="Wingdings" w:hint="default"/>
+      </w:rPr>
+    </w:lvl>
+    <w:lvl w:ilvl="2" w:tplc="04090005" w:tentative="1">
+      <w:start w:val="1"/>
+      <w:numFmt w:val="bullet"/>
+      <w:lvlText w:val=""/>
+      <w:lvlJc w:val="left"/>
+      <w:pPr>
+        <w:ind w:left="2886" w:hanging="360"/>
+      </w:pPr>
+      <w:rPr>
+        <w:rFonts w:ascii="Wingdings" w:hAnsi="Wingdings" w:hint="default"/>
+      </w:rPr>
+    </w:lvl>
+    <w:lvl w:ilvl="3" w:tplc="04090001" w:tentative="1">
+      <w:start w:val="1"/>
+      <w:numFmt w:val="bullet"/>
+      <w:lvlText w:val=""/>
+      <w:lvlJc w:val="left"/>
+      <w:pPr>
+        <w:ind w:left="3606" w:hanging="360"/>
+      </w:pPr>
+      <w:rPr>
+        <w:rFonts w:ascii="Symbol" w:hAnsi="Symbol" w:hint="default"/>
+      </w:rPr>
+    </w:lvl>
+    <w:lvl w:ilvl="4" w:tplc="04090003" w:tentative="1">
+      <w:start w:val="1"/>
+      <w:numFmt w:val="bullet"/>
+      <w:lvlText w:val="o"/>
+      <w:lvlJc w:val="left"/>
+      <w:pPr>
+        <w:ind w:left="4326" w:hanging="360"/>
+      </w:pPr>
+      <w:rPr>
+        <w:rFonts w:ascii="Courier New" w:hAnsi="Courier New" w:cs="Courier New" w:hint="default"/>
+      </w:rPr>
+    </w:lvl>
+    <w:lvl w:ilvl="5" w:tplc="04090005" w:tentative="1">
+      <w:start w:val="1"/>
+      <w:numFmt w:val="bullet"/>
+      <w:lvlText w:val=""/>
+      <w:lvlJc w:val="left"/>
+      <w:pPr>
+        <w:ind w:left="5046" w:hanging="360"/>
+      </w:pPr>
+      <w:rPr>
+        <w:rFonts w:ascii="Wingdings" w:hAnsi="Wingdings" w:hint="default"/>
+      </w:rPr>
+    </w:lvl>
+    <w:lvl w:ilvl="6" w:tplc="04090001" w:tentative="1">
+      <w:start w:val="1"/>
+      <w:numFmt w:val="bullet"/>
+      <w:lvlText w:val=""/>
+      <w:lvlJc w:val="left"/>
+      <w:pPr>
+        <w:ind w:left="5766" w:hanging="360"/>
+      </w:pPr>
+      <w:rPr>
+        <w:rFonts w:ascii="Symbol" w:hAnsi="Symbol" w:hint="default"/>
+      </w:rPr>
+    </w:lvl>
+    <w:lvl w:ilvl="7" w:tplc="04090003" w:tentative="1">
+      <w:start w:val="1"/>
+      <w:numFmt w:val="bullet"/>
+      <w:lvlText w:val="o"/>
+      <w:lvlJc w:val="left"/>
+      <w:pPr>
+        <w:ind w:left="6486" w:hanging="360"/>
+      </w:pPr>
+      <w:rPr>
+        <w:rFonts w:ascii="Courier New" w:hAnsi="Courier New" w:cs="Courier New" w:hint="default"/>
+      </w:rPr>
+    </w:lvl>
+    <w:lvl w:ilvl="8" w:tplc="04090005" w:tentative="1">
+      <w:start w:val="1"/>
+      <w:numFmt w:val="bullet"/>
+      <w:lvlText w:val=""/>
+      <w:lvlJc w:val="left"/>
+      <w:pPr>
+        <w:ind w:left="7206" w:hanging="360"/>
+      </w:pPr>
+      <w:rPr>
+        <w:rFonts w:ascii="Wingdings" w:hAnsi="Wingdings" w:hint="default"/>
+      </w:rPr>
+    </w:lvl>
+  </w:abstractNum>
+  <w:abstractNum w:abstractNumId="27" w15:restartNumberingAfterBreak="0">
+    <w:nsid w:val="5AC87748"/>
+    <w:multiLevelType w:val="hybridMultilevel"/>
+    <w:tmpl w:val="CDC4574C"/>
+    <w:lvl w:ilvl="0" w:tplc="04090001">
+      <w:start w:val="1"/>
+      <w:numFmt w:val="bullet"/>
+      <w:lvlText w:val=""/>
+      <w:lvlJc w:val="left"/>
+      <w:pPr>
+        <w:ind w:left="1446" w:hanging="360"/>
+      </w:pPr>
+      <w:rPr>
+        <w:rFonts w:ascii="Symbol" w:hAnsi="Symbol" w:hint="default"/>
+      </w:rPr>
+    </w:lvl>
+    <w:lvl w:ilvl="1" w:tplc="04090003" w:tentative="1">
+      <w:start w:val="1"/>
+      <w:numFmt w:val="bullet"/>
+      <w:lvlText w:val="o"/>
+      <w:lvlJc w:val="left"/>
+      <w:pPr>
+        <w:ind w:left="2166" w:hanging="360"/>
+      </w:pPr>
+      <w:rPr>
+        <w:rFonts w:ascii="Courier New" w:hAnsi="Courier New" w:cs="Courier New" w:hint="default"/>
+      </w:rPr>
+    </w:lvl>
+    <w:lvl w:ilvl="2" w:tplc="04090005" w:tentative="1">
+      <w:start w:val="1"/>
+      <w:numFmt w:val="bullet"/>
+      <w:lvlText w:val=""/>
+      <w:lvlJc w:val="left"/>
+      <w:pPr>
+        <w:ind w:left="2886" w:hanging="360"/>
+      </w:pPr>
+      <w:rPr>
+        <w:rFonts w:ascii="Wingdings" w:hAnsi="Wingdings" w:hint="default"/>
+      </w:rPr>
+    </w:lvl>
+    <w:lvl w:ilvl="3" w:tplc="04090001" w:tentative="1">
+      <w:start w:val="1"/>
+      <w:numFmt w:val="bullet"/>
+      <w:lvlText w:val=""/>
+      <w:lvlJc w:val="left"/>
+      <w:pPr>
+        <w:ind w:left="3606" w:hanging="360"/>
+      </w:pPr>
+      <w:rPr>
+        <w:rFonts w:ascii="Symbol" w:hAnsi="Symbol" w:hint="default"/>
+      </w:rPr>
+    </w:lvl>
+    <w:lvl w:ilvl="4" w:tplc="04090003" w:tentative="1">
+      <w:start w:val="1"/>
+      <w:numFmt w:val="bullet"/>
+      <w:lvlText w:val="o"/>
+      <w:lvlJc w:val="left"/>
+      <w:pPr>
+        <w:ind w:left="4326" w:hanging="360"/>
+      </w:pPr>
+      <w:rPr>
+        <w:rFonts w:ascii="Courier New" w:hAnsi="Courier New" w:cs="Courier New" w:hint="default"/>
+      </w:rPr>
+    </w:lvl>
+    <w:lvl w:ilvl="5" w:tplc="04090005" w:tentative="1">
+      <w:start w:val="1"/>
+      <w:numFmt w:val="bullet"/>
+      <w:lvlText w:val=""/>
+      <w:lvlJc w:val="left"/>
+      <w:pPr>
+        <w:ind w:left="5046" w:hanging="360"/>
+      </w:pPr>
+      <w:rPr>
+        <w:rFonts w:ascii="Wingdings" w:hAnsi="Wingdings" w:hint="default"/>
+      </w:rPr>
+    </w:lvl>
+    <w:lvl w:ilvl="6" w:tplc="04090001" w:tentative="1">
+      <w:start w:val="1"/>
+      <w:numFmt w:val="bullet"/>
+      <w:lvlText w:val=""/>
+      <w:lvlJc w:val="left"/>
+      <w:pPr>
+        <w:ind w:left="5766" w:hanging="360"/>
+      </w:pPr>
+      <w:rPr>
+        <w:rFonts w:ascii="Symbol" w:hAnsi="Symbol" w:hint="default"/>
+      </w:rPr>
+    </w:lvl>
+    <w:lvl w:ilvl="7" w:tplc="04090003" w:tentative="1">
+      <w:start w:val="1"/>
+      <w:numFmt w:val="bullet"/>
+      <w:lvlText w:val="o"/>
+      <w:lvlJc w:val="left"/>
+      <w:pPr>
+        <w:ind w:left="6486" w:hanging="360"/>
+      </w:pPr>
+      <w:rPr>
+        <w:rFonts w:ascii="Courier New" w:hAnsi="Courier New" w:cs="Courier New" w:hint="default"/>
+      </w:rPr>
+    </w:lvl>
+    <w:lvl w:ilvl="8" w:tplc="04090005" w:tentative="1">
+      <w:start w:val="1"/>
+      <w:numFmt w:val="bullet"/>
+      <w:lvlText w:val=""/>
+      <w:lvlJc w:val="left"/>
+      <w:pPr>
+        <w:ind w:left="7206" w:hanging="360"/>
+      </w:pPr>
+      <w:rPr>
+        <w:rFonts w:ascii="Wingdings" w:hAnsi="Wingdings" w:hint="default"/>
+      </w:rPr>
+    </w:lvl>
+  </w:abstractNum>
+  <w:abstractNum w:abstractNumId="28" w15:restartNumberingAfterBreak="0">
     <w:nsid w:val="5C11523E"/>
     <w:multiLevelType w:val="hybridMultilevel"/>
     <w:tmpl w:val="B16CEC4C"/>
@@ -12072,7 +13474,7 @@
       </w:rPr>
     </w:lvl>
   </w:abstractNum>
-  <w:abstractNum w:abstractNumId="26" w15:restartNumberingAfterBreak="0">
+  <w:abstractNum w:abstractNumId="29" w15:restartNumberingAfterBreak="0">
     <w:nsid w:val="5DBE1942"/>
     <w:multiLevelType w:val="hybridMultilevel"/>
     <w:tmpl w:val="6ED67648"/>
@@ -12185,7 +13587,7 @@
       </w:rPr>
     </w:lvl>
   </w:abstractNum>
-  <w:abstractNum w:abstractNumId="27" w15:restartNumberingAfterBreak="0">
+  <w:abstractNum w:abstractNumId="30" w15:restartNumberingAfterBreak="0">
     <w:nsid w:val="60167AAE"/>
     <w:multiLevelType w:val="hybridMultilevel"/>
     <w:tmpl w:val="7212BC3A"/>
@@ -12298,7 +13700,7 @@
       </w:rPr>
     </w:lvl>
   </w:abstractNum>
-  <w:abstractNum w:abstractNumId="28" w15:restartNumberingAfterBreak="0">
+  <w:abstractNum w:abstractNumId="31" w15:restartNumberingAfterBreak="0">
     <w:nsid w:val="609D3F26"/>
     <w:multiLevelType w:val="hybridMultilevel"/>
     <w:tmpl w:val="A63259FC"/>
@@ -12411,7 +13813,7 @@
       </w:rPr>
     </w:lvl>
   </w:abstractNum>
-  <w:abstractNum w:abstractNumId="29" w15:restartNumberingAfterBreak="0">
+  <w:abstractNum w:abstractNumId="32" w15:restartNumberingAfterBreak="0">
     <w:nsid w:val="61065D00"/>
     <w:multiLevelType w:val="hybridMultilevel"/>
     <w:tmpl w:val="31C001B0"/>
@@ -12524,7 +13926,7 @@
       </w:rPr>
     </w:lvl>
   </w:abstractNum>
-  <w:abstractNum w:abstractNumId="30" w15:restartNumberingAfterBreak="0">
+  <w:abstractNum w:abstractNumId="33" w15:restartNumberingAfterBreak="0">
     <w:nsid w:val="648213D6"/>
     <w:multiLevelType w:val="hybridMultilevel"/>
     <w:tmpl w:val="3522D7DC"/>
@@ -12637,7 +14039,7 @@
       </w:rPr>
     </w:lvl>
   </w:abstractNum>
-  <w:abstractNum w:abstractNumId="31" w15:restartNumberingAfterBreak="0">
+  <w:abstractNum w:abstractNumId="34" w15:restartNumberingAfterBreak="0">
     <w:nsid w:val="6BB553FA"/>
     <w:multiLevelType w:val="hybridMultilevel"/>
     <w:tmpl w:val="AFB8CAEC"/>
@@ -12750,7 +14152,7 @@
       </w:rPr>
     </w:lvl>
   </w:abstractNum>
-  <w:abstractNum w:abstractNumId="32" w15:restartNumberingAfterBreak="0">
+  <w:abstractNum w:abstractNumId="35" w15:restartNumberingAfterBreak="0">
     <w:nsid w:val="6D92448E"/>
     <w:multiLevelType w:val="hybridMultilevel"/>
     <w:tmpl w:val="A0209B5E"/>
@@ -12863,7 +14265,7 @@
       </w:rPr>
     </w:lvl>
   </w:abstractNum>
-  <w:abstractNum w:abstractNumId="33" w15:restartNumberingAfterBreak="0">
+  <w:abstractNum w:abstractNumId="36" w15:restartNumberingAfterBreak="0">
     <w:nsid w:val="6E5E4A09"/>
     <w:multiLevelType w:val="hybridMultilevel"/>
     <w:tmpl w:val="DE98F4E0"/>
@@ -12976,7 +14378,7 @@
       </w:rPr>
     </w:lvl>
   </w:abstractNum>
-  <w:abstractNum w:abstractNumId="34" w15:restartNumberingAfterBreak="0">
+  <w:abstractNum w:abstractNumId="37" w15:restartNumberingAfterBreak="0">
     <w:nsid w:val="6E7675D4"/>
     <w:multiLevelType w:val="hybridMultilevel"/>
     <w:tmpl w:val="2CB6CED2"/>
@@ -13089,7 +14491,7 @@
       </w:rPr>
     </w:lvl>
   </w:abstractNum>
-  <w:abstractNum w:abstractNumId="35" w15:restartNumberingAfterBreak="0">
+  <w:abstractNum w:abstractNumId="38" w15:restartNumberingAfterBreak="0">
     <w:nsid w:val="736D6319"/>
     <w:multiLevelType w:val="hybridMultilevel"/>
     <w:tmpl w:val="F2DA428A"/>
@@ -13202,7 +14604,7 @@
       </w:rPr>
     </w:lvl>
   </w:abstractNum>
-  <w:abstractNum w:abstractNumId="36" w15:restartNumberingAfterBreak="0">
+  <w:abstractNum w:abstractNumId="39" w15:restartNumberingAfterBreak="0">
     <w:nsid w:val="73CA5E67"/>
     <w:multiLevelType w:val="hybridMultilevel"/>
     <w:tmpl w:val="B9A0B4CC"/>
@@ -13315,7 +14717,7 @@
       </w:rPr>
     </w:lvl>
   </w:abstractNum>
-  <w:abstractNum w:abstractNumId="37" w15:restartNumberingAfterBreak="0">
+  <w:abstractNum w:abstractNumId="40" w15:restartNumberingAfterBreak="0">
     <w:nsid w:val="7F4A0078"/>
     <w:multiLevelType w:val="hybridMultilevel"/>
     <w:tmpl w:val="5D84053A"/>
@@ -13429,7 +14831,7 @@
     </w:lvl>
   </w:abstractNum>
   <w:num w:numId="1">
-    <w:abstractNumId w:val="21"/>
+    <w:abstractNumId w:val="22"/>
   </w:num>
   <w:num w:numId="2">
     <w:abstractNumId w:val="6"/>
@@ -13438,13 +14840,13 @@
     <w:abstractNumId w:val="4"/>
   </w:num>
   <w:num w:numId="4">
-    <w:abstractNumId w:val="35"/>
+    <w:abstractNumId w:val="38"/>
   </w:num>
   <w:num w:numId="5">
-    <w:abstractNumId w:val="33"/>
+    <w:abstractNumId w:val="36"/>
   </w:num>
   <w:num w:numId="6">
-    <w:abstractNumId w:val="34"/>
+    <w:abstractNumId w:val="37"/>
   </w:num>
   <w:num w:numId="7">
     <w:abstractNumId w:val="11"/>
@@ -13453,7 +14855,7 @@
     <w:abstractNumId w:val="1"/>
   </w:num>
   <w:num w:numId="9">
-    <w:abstractNumId w:val="22"/>
+    <w:abstractNumId w:val="23"/>
   </w:num>
   <w:num w:numId="10">
     <w:abstractNumId w:val="0"/>
@@ -13471,7 +14873,7 @@
     <w:abstractNumId w:val="15"/>
   </w:num>
   <w:num w:numId="15">
-    <w:abstractNumId w:val="26"/>
+    <w:abstractNumId w:val="29"/>
   </w:num>
   <w:num w:numId="16">
     <w:abstractNumId w:val="5"/>
@@ -13480,16 +14882,16 @@
     <w:abstractNumId w:val="3"/>
   </w:num>
   <w:num w:numId="18">
-    <w:abstractNumId w:val="29"/>
+    <w:abstractNumId w:val="32"/>
   </w:num>
   <w:num w:numId="19">
-    <w:abstractNumId w:val="37"/>
+    <w:abstractNumId w:val="40"/>
   </w:num>
   <w:num w:numId="20">
     <w:abstractNumId w:val="8"/>
   </w:num>
   <w:num w:numId="21">
-    <w:abstractNumId w:val="20"/>
+    <w:abstractNumId w:val="21"/>
   </w:num>
   <w:num w:numId="22">
     <w:abstractNumId w:val="13"/>
@@ -13507,40 +14909,49 @@
     <w:abstractNumId w:val="19"/>
   </w:num>
   <w:num w:numId="27">
-    <w:abstractNumId w:val="28"/>
+    <w:abstractNumId w:val="31"/>
   </w:num>
   <w:num w:numId="28">
-    <w:abstractNumId w:val="23"/>
+    <w:abstractNumId w:val="24"/>
   </w:num>
   <w:num w:numId="29">
-    <w:abstractNumId w:val="32"/>
+    <w:abstractNumId w:val="35"/>
   </w:num>
   <w:num w:numId="30">
     <w:abstractNumId w:val="16"/>
   </w:num>
   <w:num w:numId="31">
-    <w:abstractNumId w:val="36"/>
+    <w:abstractNumId w:val="39"/>
   </w:num>
   <w:num w:numId="32">
     <w:abstractNumId w:val="14"/>
   </w:num>
   <w:num w:numId="33">
-    <w:abstractNumId w:val="25"/>
+    <w:abstractNumId w:val="28"/>
   </w:num>
   <w:num w:numId="34">
-    <w:abstractNumId w:val="31"/>
+    <w:abstractNumId w:val="34"/>
   </w:num>
   <w:num w:numId="35">
+    <w:abstractNumId w:val="33"/>
+  </w:num>
+  <w:num w:numId="36">
     <w:abstractNumId w:val="30"/>
   </w:num>
-  <w:num w:numId="36">
-    <w:abstractNumId w:val="27"/>
-  </w:num>
   <w:num w:numId="37">
-    <w:abstractNumId w:val="24"/>
+    <w:abstractNumId w:val="25"/>
   </w:num>
   <w:num w:numId="38">
     <w:abstractNumId w:val="9"/>
+  </w:num>
+  <w:num w:numId="39">
+    <w:abstractNumId w:val="20"/>
+  </w:num>
+  <w:num w:numId="40">
+    <w:abstractNumId w:val="27"/>
+  </w:num>
+  <w:num w:numId="41">
+    <w:abstractNumId w:val="26"/>
   </w:num>
 </w:numbering>
 </file>

</xml_diff>